<commit_message>
add information about web-server and HTTP
</commit_message>
<xml_diff>
--- a/Диплом.docx
+++ b/Диплом.docx
@@ -2309,45 +2309,2016 @@
           <w:szCs w:val="28"/>
           <w:lang w:val="uk-UA"/>
         </w:rPr>
-        <w:t>Дану програму треба розробити так, щоб вона могла спілкуватися і з вже існуючим інтерфейсом кор</w:t>
-      </w:r>
-      <w:r>
-        <w:rPr>
-          <w:sz w:val="28"/>
-          <w:szCs w:val="28"/>
-          <w:lang w:val="uk-UA"/>
-        </w:rPr>
-        <w:t>истувача</w:t>
-      </w:r>
-      <w:r>
-        <w:rPr>
-          <w:sz w:val="28"/>
-          <w:szCs w:val="28"/>
-          <w:lang w:val="uk-UA"/>
-        </w:rPr>
-        <w:t xml:space="preserve"> і мала доступ до апаратних ресурсів комп’ютера. Із всіх існуючих на сьогоднішній день технологій найкращим варіантом є веб-програма для локального застосування.</w:t>
-      </w:r>
-    </w:p>
-    <w:p>
-      <w:pPr>
-        <w:pStyle w:val="miatext"/>
-        <w:spacing w:line="360" w:lineRule="auto"/>
-        <w:rPr>
-          <w:sz w:val="28"/>
-          <w:szCs w:val="28"/>
-          <w:lang w:val="uk-UA"/>
-        </w:rPr>
-      </w:pPr>
-      <w:r>
-        <w:rPr>
-          <w:sz w:val="28"/>
-          <w:szCs w:val="28"/>
-          <w:lang w:val="uk-UA"/>
-        </w:rPr>
-        <w:t>https://www.ibm.com/developerworks/ru/library/wa-localwebsrv/index.html</w:t>
+        <w:t xml:space="preserve">Дану програму треба розробити так, щоб вона могла спілкуватися і з вже існуючим інтерфейсом користувача і мала доступ до апаратних ресурсів комп’ютера. Із всіх існуючих на сьогоднішній день технологій найкращим варіантом є </w:t>
+      </w:r>
+      <w:r>
+        <w:rPr>
+          <w:sz w:val="28"/>
+          <w:szCs w:val="28"/>
+          <w:lang w:val="en-US"/>
+        </w:rPr>
+        <w:t>web</w:t>
+      </w:r>
+      <w:r>
+        <w:rPr>
+          <w:sz w:val="28"/>
+          <w:szCs w:val="28"/>
+          <w:lang w:val="uk-UA"/>
+        </w:rPr>
+        <w:t>-програма для локального застосування.</w:t>
+      </w:r>
+    </w:p>
+    <w:p>
+      <w:pPr>
+        <w:pStyle w:val="miatext"/>
+        <w:spacing w:line="360" w:lineRule="auto"/>
+        <w:rPr>
+          <w:sz w:val="28"/>
+          <w:szCs w:val="28"/>
+          <w:lang w:val="uk-UA"/>
+        </w:rPr>
+      </w:pPr>
+      <w:r>
+        <w:rPr>
+          <w:sz w:val="28"/>
+          <w:szCs w:val="28"/>
+          <w:lang w:val="uk-UA"/>
+        </w:rPr>
+        <w:t xml:space="preserve">У результаті пошуку інформації в інтернеті на тему розробки </w:t>
+      </w:r>
+      <w:r>
+        <w:rPr>
+          <w:sz w:val="28"/>
+          <w:szCs w:val="28"/>
+          <w:lang w:val="en-US"/>
+        </w:rPr>
+        <w:t>web</w:t>
+      </w:r>
+      <w:r>
+        <w:rPr>
+          <w:sz w:val="28"/>
+          <w:szCs w:val="28"/>
+          <w:lang w:val="uk-UA"/>
+        </w:rPr>
+        <w:t xml:space="preserve">-програми для локального застосування можна сказати, що із-за того що переважна більшість відвідуваних </w:t>
+      </w:r>
+      <w:r>
+        <w:rPr>
+          <w:sz w:val="28"/>
+          <w:szCs w:val="28"/>
+          <w:lang w:val="en-US"/>
+        </w:rPr>
+        <w:t>web</w:t>
+      </w:r>
+      <w:r>
+        <w:rPr>
+          <w:sz w:val="28"/>
+          <w:szCs w:val="28"/>
+          <w:lang w:val="uk-UA"/>
+        </w:rPr>
+        <w:t>-сайт</w:t>
+      </w:r>
+      <w:r>
+        <w:rPr>
+          <w:sz w:val="28"/>
+          <w:szCs w:val="28"/>
+          <w:lang w:val="uk-UA"/>
+        </w:rPr>
+        <w:t>і</w:t>
+      </w:r>
+      <w:r>
+        <w:rPr>
+          <w:sz w:val="28"/>
+          <w:szCs w:val="28"/>
+          <w:lang w:val="uk-UA"/>
+        </w:rPr>
+        <w:t>в доступно чере</w:t>
+      </w:r>
+      <w:r>
+        <w:rPr>
+          <w:sz w:val="28"/>
+          <w:szCs w:val="28"/>
+          <w:lang w:val="uk-UA"/>
+        </w:rPr>
+        <w:t xml:space="preserve">з інтернет, однак багато компаній прийшли висновку, що і розробка додатків для внутрішніх мереж займає важливе місце. </w:t>
+      </w:r>
+      <w:r>
+        <w:rPr>
+          <w:sz w:val="28"/>
+          <w:szCs w:val="28"/>
+          <w:lang w:val="uk-UA"/>
+        </w:rPr>
+        <w:t xml:space="preserve">Цю ідею можна розвинути далі і розробити повнофункціональні </w:t>
+      </w:r>
+      <w:r>
+        <w:rPr>
+          <w:sz w:val="28"/>
+          <w:szCs w:val="28"/>
+          <w:lang w:val="en-US"/>
+        </w:rPr>
+        <w:t>w</w:t>
+      </w:r>
+      <w:proofErr w:type="spellStart"/>
+      <w:r>
+        <w:rPr>
+          <w:sz w:val="28"/>
+          <w:szCs w:val="28"/>
+          <w:lang w:val="uk-UA"/>
+        </w:rPr>
+        <w:t>eb</w:t>
+      </w:r>
+      <w:proofErr w:type="spellEnd"/>
+      <w:r>
+        <w:rPr>
+          <w:sz w:val="28"/>
+          <w:szCs w:val="28"/>
+          <w:lang w:val="uk-UA"/>
+        </w:rPr>
+        <w:t>-додатки, я</w:t>
+      </w:r>
+      <w:r>
+        <w:rPr>
+          <w:sz w:val="28"/>
+          <w:szCs w:val="28"/>
+          <w:lang w:val="uk-UA"/>
+        </w:rPr>
+        <w:t xml:space="preserve">кі ніколи не будуть відправляти </w:t>
+      </w:r>
+      <w:r>
+        <w:rPr>
+          <w:sz w:val="28"/>
+          <w:szCs w:val="28"/>
+          <w:lang w:val="uk-UA"/>
+        </w:rPr>
+        <w:t>пакет</w:t>
+      </w:r>
+      <w:r>
+        <w:rPr>
+          <w:sz w:val="28"/>
+          <w:szCs w:val="28"/>
+          <w:lang w:val="uk-UA"/>
+        </w:rPr>
+        <w:t>и</w:t>
+      </w:r>
+      <w:r>
+        <w:rPr>
+          <w:sz w:val="28"/>
+          <w:szCs w:val="28"/>
+          <w:lang w:val="uk-UA"/>
+        </w:rPr>
+        <w:t xml:space="preserve"> даних через мережевий інтерфейс. </w:t>
+      </w:r>
+      <w:r>
+        <w:rPr>
+          <w:sz w:val="28"/>
+          <w:szCs w:val="28"/>
+          <w:lang w:val="uk-UA"/>
+        </w:rPr>
+        <w:t>Також важливим фактом є те, що д</w:t>
+      </w:r>
+      <w:r>
+        <w:rPr>
+          <w:sz w:val="28"/>
+          <w:szCs w:val="28"/>
+          <w:lang w:val="uk-UA"/>
+        </w:rPr>
+        <w:t xml:space="preserve">освідчені </w:t>
+      </w:r>
+      <w:r>
+        <w:rPr>
+          <w:sz w:val="28"/>
+          <w:szCs w:val="28"/>
+          <w:lang w:val="en-US"/>
+        </w:rPr>
+        <w:t>w</w:t>
+      </w:r>
+      <w:proofErr w:type="spellStart"/>
+      <w:r>
+        <w:rPr>
+          <w:sz w:val="28"/>
+          <w:szCs w:val="28"/>
+          <w:lang w:val="uk-UA"/>
+        </w:rPr>
+        <w:t>eb</w:t>
+      </w:r>
+      <w:proofErr w:type="spellEnd"/>
+      <w:r>
+        <w:rPr>
+          <w:sz w:val="28"/>
+          <w:szCs w:val="28"/>
+          <w:lang w:val="uk-UA"/>
+        </w:rPr>
+        <w:t>-розробники іноді витрачають великі зусилля на вивчення якого-небудь GUI-інструментарію, хоча те, що дійсно потрібно в їх ситуації - це простий CGI-</w:t>
+      </w:r>
+      <w:proofErr w:type="spellStart"/>
+      <w:r>
+        <w:rPr>
+          <w:sz w:val="28"/>
+          <w:szCs w:val="28"/>
+          <w:lang w:val="uk-UA"/>
+        </w:rPr>
+        <w:t>скрипт</w:t>
+      </w:r>
+      <w:proofErr w:type="spellEnd"/>
+      <w:r>
+        <w:rPr>
+          <w:sz w:val="28"/>
+          <w:szCs w:val="28"/>
+          <w:lang w:val="uk-UA"/>
+        </w:rPr>
+        <w:t>.</w:t>
+      </w:r>
+    </w:p>
+    <w:p>
+      <w:pPr>
+        <w:pStyle w:val="miatext"/>
+        <w:spacing w:line="360" w:lineRule="auto"/>
+        <w:rPr>
+          <w:sz w:val="28"/>
+          <w:szCs w:val="28"/>
+          <w:lang w:val="uk-UA"/>
+        </w:rPr>
+      </w:pPr>
+      <w:r>
+        <w:rPr>
+          <w:sz w:val="28"/>
+          <w:szCs w:val="28"/>
+          <w:lang w:val="uk-UA"/>
+        </w:rPr>
+        <w:t xml:space="preserve">У всякому разі, </w:t>
+      </w:r>
+      <w:r>
+        <w:rPr>
+          <w:sz w:val="28"/>
+          <w:szCs w:val="28"/>
+          <w:lang w:val="en-US"/>
+        </w:rPr>
+        <w:t>w</w:t>
+      </w:r>
+      <w:proofErr w:type="spellStart"/>
+      <w:r>
+        <w:rPr>
+          <w:sz w:val="28"/>
+          <w:szCs w:val="28"/>
+          <w:lang w:val="uk-UA"/>
+        </w:rPr>
+        <w:t>eb</w:t>
+      </w:r>
+      <w:proofErr w:type="spellEnd"/>
+      <w:r>
+        <w:rPr>
+          <w:sz w:val="28"/>
+          <w:szCs w:val="28"/>
+          <w:lang w:val="uk-UA"/>
+        </w:rPr>
+        <w:t>-додаток, призначений для роботи тільки в локальній мережі, набагато простіше додатк</w:t>
+      </w:r>
+      <w:r>
+        <w:rPr>
+          <w:sz w:val="28"/>
+          <w:szCs w:val="28"/>
+          <w:lang w:val="uk-UA"/>
+        </w:rPr>
+        <w:t>ів</w:t>
+      </w:r>
+      <w:r>
+        <w:rPr>
+          <w:sz w:val="28"/>
+          <w:szCs w:val="28"/>
+          <w:lang w:val="uk-UA"/>
+        </w:rPr>
+        <w:t xml:space="preserve"> для універсального застосування. </w:t>
+      </w:r>
+      <w:r>
+        <w:rPr>
+          <w:sz w:val="28"/>
+          <w:szCs w:val="28"/>
+          <w:lang w:val="uk-UA"/>
+        </w:rPr>
+        <w:t xml:space="preserve">Це дає можливість </w:t>
+      </w:r>
+      <w:r>
+        <w:rPr>
+          <w:sz w:val="28"/>
+          <w:szCs w:val="28"/>
+          <w:lang w:val="uk-UA"/>
+        </w:rPr>
+        <w:t xml:space="preserve">легко задати вимоги для браузера, а продуктивність сервера, швидше за все, не буде великою проблемою. Прості додатки, що використовують стандартні </w:t>
+      </w:r>
+      <w:proofErr w:type="spellStart"/>
+      <w:r>
+        <w:rPr>
+          <w:sz w:val="28"/>
+          <w:szCs w:val="28"/>
+          <w:lang w:val="uk-UA"/>
+        </w:rPr>
+        <w:t>віджети</w:t>
+      </w:r>
+      <w:proofErr w:type="spellEnd"/>
+      <w:r>
+        <w:rPr>
+          <w:sz w:val="28"/>
+          <w:szCs w:val="28"/>
+          <w:lang w:val="uk-UA"/>
+        </w:rPr>
+        <w:t xml:space="preserve"> CGI-форм і їм подібні, можна написати за набагато менший час, ніж треба було б на розробку самодостатніх додатків. Додатки, побудовані навколо обробки форм або даних, часто є відмінними кандидатами на реалізацію в якості звичайних </w:t>
+      </w:r>
+      <w:r>
+        <w:rPr>
+          <w:sz w:val="28"/>
+          <w:szCs w:val="28"/>
+          <w:lang w:val="en-US"/>
+        </w:rPr>
+        <w:t>w</w:t>
+      </w:r>
+      <w:proofErr w:type="spellStart"/>
+      <w:r>
+        <w:rPr>
+          <w:sz w:val="28"/>
+          <w:szCs w:val="28"/>
+          <w:lang w:val="uk-UA"/>
+        </w:rPr>
+        <w:t>eb</w:t>
+      </w:r>
+      <w:proofErr w:type="spellEnd"/>
+      <w:r>
+        <w:rPr>
+          <w:sz w:val="28"/>
+          <w:szCs w:val="28"/>
+          <w:lang w:val="uk-UA"/>
+        </w:rPr>
+        <w:t>-сервісів.</w:t>
+      </w:r>
+    </w:p>
+    <w:p>
+      <w:pPr>
+        <w:pStyle w:val="miatext"/>
+        <w:spacing w:line="360" w:lineRule="auto"/>
+        <w:rPr>
+          <w:sz w:val="28"/>
+          <w:szCs w:val="28"/>
+          <w:lang w:val="uk-UA"/>
+        </w:rPr>
+      </w:pPr>
+      <w:r>
+        <w:rPr>
+          <w:sz w:val="28"/>
+          <w:szCs w:val="28"/>
+        </w:rPr>
+        <w:t xml:space="preserve">В </w:t>
+      </w:r>
+      <w:r>
+        <w:rPr>
+          <w:sz w:val="28"/>
+          <w:szCs w:val="28"/>
+          <w:lang w:val="uk-UA"/>
+        </w:rPr>
+        <w:t>моєму</w:t>
+      </w:r>
+      <w:r>
+        <w:rPr>
+          <w:sz w:val="28"/>
+          <w:szCs w:val="28"/>
+          <w:lang w:val="uk-UA"/>
+        </w:rPr>
+        <w:t xml:space="preserve"> випадк</w:t>
+      </w:r>
+      <w:r>
+        <w:rPr>
+          <w:sz w:val="28"/>
+          <w:szCs w:val="28"/>
+          <w:lang w:val="uk-UA"/>
+        </w:rPr>
+        <w:t>у</w:t>
+      </w:r>
+      <w:r>
+        <w:rPr>
+          <w:sz w:val="28"/>
+          <w:szCs w:val="28"/>
+          <w:lang w:val="uk-UA"/>
+        </w:rPr>
+        <w:t xml:space="preserve"> так</w:t>
+      </w:r>
+      <w:r>
+        <w:rPr>
+          <w:sz w:val="28"/>
+          <w:szCs w:val="28"/>
+          <w:lang w:val="uk-UA"/>
+        </w:rPr>
+        <w:t>ий</w:t>
+      </w:r>
+      <w:r>
+        <w:rPr>
+          <w:sz w:val="28"/>
+          <w:szCs w:val="28"/>
+          <w:lang w:val="uk-UA"/>
+        </w:rPr>
+        <w:t xml:space="preserve"> спеціальний додаток може забезпечити </w:t>
+      </w:r>
+      <w:r>
+        <w:rPr>
+          <w:sz w:val="28"/>
+          <w:szCs w:val="28"/>
+          <w:lang w:val="uk-UA"/>
+        </w:rPr>
+        <w:t xml:space="preserve">більш </w:t>
+      </w:r>
+      <w:r>
+        <w:rPr>
+          <w:sz w:val="28"/>
+          <w:szCs w:val="28"/>
+          <w:lang w:val="uk-UA"/>
+        </w:rPr>
+        <w:lastRenderedPageBreak/>
+        <w:t xml:space="preserve">витончене і просте рішення </w:t>
+      </w:r>
+      <w:r>
+        <w:rPr>
+          <w:sz w:val="28"/>
+          <w:szCs w:val="28"/>
+          <w:lang w:val="uk-UA"/>
+        </w:rPr>
+        <w:t>поставленої</w:t>
+      </w:r>
+      <w:r>
+        <w:rPr>
+          <w:sz w:val="28"/>
+          <w:szCs w:val="28"/>
+          <w:lang w:val="uk-UA"/>
+        </w:rPr>
+        <w:t xml:space="preserve"> задачі.</w:t>
+      </w:r>
+    </w:p>
+    <w:p>
+      <w:pPr>
+        <w:pStyle w:val="miatext"/>
+        <w:spacing w:line="360" w:lineRule="auto"/>
+        <w:rPr>
+          <w:b/>
+          <w:sz w:val="28"/>
+          <w:szCs w:val="28"/>
+          <w:lang w:val="uk-UA"/>
+        </w:rPr>
+      </w:pPr>
+      <w:r>
+        <w:rPr>
+          <w:b/>
+          <w:sz w:val="28"/>
+          <w:szCs w:val="28"/>
+          <w:lang w:val="uk-UA"/>
+        </w:rPr>
+        <w:t xml:space="preserve">Чим допоможе </w:t>
+      </w:r>
+      <w:r>
+        <w:rPr>
+          <w:b/>
+          <w:sz w:val="28"/>
+          <w:szCs w:val="28"/>
+          <w:lang w:val="en-US"/>
+        </w:rPr>
+        <w:t>web-</w:t>
+      </w:r>
+      <w:r>
+        <w:rPr>
+          <w:b/>
+          <w:sz w:val="28"/>
+          <w:szCs w:val="28"/>
+          <w:lang w:val="uk-UA"/>
+        </w:rPr>
+        <w:t>браузер?</w:t>
+      </w:r>
+    </w:p>
+    <w:p>
+      <w:pPr>
+        <w:pStyle w:val="miatext"/>
+        <w:spacing w:line="360" w:lineRule="auto"/>
+        <w:rPr>
+          <w:sz w:val="28"/>
+          <w:szCs w:val="28"/>
+          <w:lang w:val="uk-UA"/>
+        </w:rPr>
+      </w:pPr>
+      <w:r>
+        <w:rPr>
+          <w:sz w:val="28"/>
+          <w:szCs w:val="28"/>
+          <w:lang w:val="uk-UA"/>
+        </w:rPr>
+        <w:t xml:space="preserve">Якщо </w:t>
+      </w:r>
+      <w:r>
+        <w:rPr>
+          <w:sz w:val="28"/>
+          <w:szCs w:val="28"/>
+          <w:lang w:val="uk-UA"/>
+        </w:rPr>
+        <w:t xml:space="preserve">проаналізувати, що вміє </w:t>
+      </w:r>
+      <w:r>
+        <w:rPr>
+          <w:sz w:val="28"/>
+          <w:szCs w:val="28"/>
+          <w:lang w:val="en-US"/>
+        </w:rPr>
+        <w:t>web</w:t>
+      </w:r>
+      <w:r>
+        <w:rPr>
+          <w:sz w:val="28"/>
+          <w:szCs w:val="28"/>
+          <w:lang w:val="uk-UA"/>
+        </w:rPr>
+        <w:t xml:space="preserve">-браузер, чого не </w:t>
+      </w:r>
+      <w:r>
+        <w:rPr>
+          <w:sz w:val="28"/>
+          <w:szCs w:val="28"/>
+          <w:lang w:val="uk-UA"/>
+        </w:rPr>
+        <w:t xml:space="preserve">вміють інші програми? </w:t>
+      </w:r>
+      <w:r>
+        <w:rPr>
+          <w:sz w:val="28"/>
+          <w:szCs w:val="28"/>
+          <w:lang w:val="uk-UA"/>
+        </w:rPr>
+        <w:t xml:space="preserve">Відповідь очевидна: нічого. Але тоді що ж можна написати на </w:t>
+      </w:r>
+      <w:proofErr w:type="spellStart"/>
+      <w:r>
+        <w:rPr>
+          <w:sz w:val="28"/>
+          <w:szCs w:val="28"/>
+          <w:lang w:val="uk-UA"/>
+        </w:rPr>
+        <w:t>високорівневих</w:t>
+      </w:r>
+      <w:proofErr w:type="spellEnd"/>
+      <w:r>
+        <w:rPr>
+          <w:sz w:val="28"/>
+          <w:szCs w:val="28"/>
+          <w:lang w:val="uk-UA"/>
+        </w:rPr>
+        <w:t xml:space="preserve"> мовах, чого не можна виконати в машинних кодах? Знову ж таки, нічого. Перевага при використанні </w:t>
+      </w:r>
+      <w:r>
+        <w:rPr>
+          <w:sz w:val="28"/>
+          <w:szCs w:val="28"/>
+          <w:lang w:val="en-US"/>
+        </w:rPr>
+        <w:t>w</w:t>
+      </w:r>
+      <w:proofErr w:type="spellStart"/>
+      <w:r>
+        <w:rPr>
+          <w:sz w:val="28"/>
+          <w:szCs w:val="28"/>
+          <w:lang w:val="uk-UA"/>
+        </w:rPr>
+        <w:t>eb</w:t>
+      </w:r>
+      <w:proofErr w:type="spellEnd"/>
+      <w:r>
+        <w:rPr>
+          <w:sz w:val="28"/>
+          <w:szCs w:val="28"/>
+          <w:lang w:val="uk-UA"/>
+        </w:rPr>
+        <w:t xml:space="preserve">-браузера в якості інтерфейсу полягає в тому, що все </w:t>
+      </w:r>
+      <w:proofErr w:type="spellStart"/>
+      <w:r>
+        <w:rPr>
+          <w:sz w:val="28"/>
+          <w:szCs w:val="28"/>
+        </w:rPr>
+        <w:t>основне</w:t>
+      </w:r>
+      <w:proofErr w:type="spellEnd"/>
+      <w:r>
+        <w:rPr>
+          <w:sz w:val="28"/>
+          <w:szCs w:val="28"/>
+        </w:rPr>
+        <w:t xml:space="preserve"> </w:t>
+      </w:r>
+      <w:r>
+        <w:rPr>
+          <w:sz w:val="28"/>
+          <w:szCs w:val="28"/>
+          <w:lang w:val="uk-UA"/>
+        </w:rPr>
+        <w:t>кодування вже виконано. Не потрібно відстежувати події зміни розмірів або розгортання вікна або події меню. Все, що потрібно зробити</w:t>
+      </w:r>
+      <w:r>
+        <w:rPr>
+          <w:sz w:val="28"/>
+          <w:szCs w:val="28"/>
+          <w:lang w:val="uk-UA"/>
+        </w:rPr>
+        <w:t xml:space="preserve">, це прочитати фрагмент даних з </w:t>
+      </w:r>
+      <w:r>
+        <w:rPr>
+          <w:sz w:val="28"/>
+          <w:szCs w:val="28"/>
+          <w:lang w:val="uk-UA"/>
+        </w:rPr>
+        <w:t>запиту і обробити його.</w:t>
+      </w:r>
+    </w:p>
+    <w:p>
+      <w:pPr>
+        <w:pStyle w:val="miatext"/>
+        <w:spacing w:line="360" w:lineRule="auto"/>
+        <w:rPr>
+          <w:sz w:val="28"/>
+          <w:szCs w:val="28"/>
+          <w:lang w:val="uk-UA"/>
+        </w:rPr>
+      </w:pPr>
+      <w:proofErr w:type="spellStart"/>
+      <w:r>
+        <w:rPr>
+          <w:sz w:val="28"/>
+          <w:szCs w:val="28"/>
+          <w:lang w:val="uk-UA"/>
+        </w:rPr>
+        <w:t>Web</w:t>
+      </w:r>
+      <w:proofErr w:type="spellEnd"/>
+      <w:r>
+        <w:rPr>
+          <w:sz w:val="28"/>
+          <w:szCs w:val="28"/>
+          <w:lang w:val="uk-UA"/>
+        </w:rPr>
+        <w:t xml:space="preserve">-браузер робить ще одну дуже корисну річ: він надає безліч налаштувань і переваг, про які вам не потрібно турбуватися. Користувач може змінювати розмір шрифту під час роботи. Аналогічно, якщо </w:t>
+      </w:r>
+      <w:proofErr w:type="spellStart"/>
+      <w:r>
+        <w:rPr>
+          <w:sz w:val="28"/>
+          <w:szCs w:val="28"/>
+          <w:lang w:val="uk-UA"/>
+        </w:rPr>
+        <w:t>згенеровані</w:t>
+      </w:r>
+      <w:proofErr w:type="spellEnd"/>
+      <w:r>
+        <w:rPr>
+          <w:sz w:val="28"/>
+          <w:szCs w:val="28"/>
+          <w:lang w:val="uk-UA"/>
+        </w:rPr>
+        <w:t xml:space="preserve"> вихідні дані представляються в прост</w:t>
+      </w:r>
+      <w:r>
+        <w:rPr>
+          <w:sz w:val="28"/>
+          <w:szCs w:val="28"/>
+          <w:lang w:val="uk-UA"/>
+        </w:rPr>
+        <w:t>і</w:t>
+      </w:r>
+      <w:r>
+        <w:rPr>
+          <w:sz w:val="28"/>
+          <w:szCs w:val="28"/>
+          <w:lang w:val="uk-UA"/>
+        </w:rPr>
+        <w:t>й і акуратн</w:t>
+      </w:r>
+      <w:r>
+        <w:rPr>
+          <w:sz w:val="28"/>
+          <w:szCs w:val="28"/>
+          <w:lang w:val="uk-UA"/>
+        </w:rPr>
+        <w:t>ій</w:t>
+      </w:r>
+      <w:r>
+        <w:rPr>
+          <w:sz w:val="28"/>
+          <w:szCs w:val="28"/>
+          <w:lang w:val="uk-UA"/>
+        </w:rPr>
+        <w:t xml:space="preserve"> HTML-формі, їх можна легко і швидко вивести на друк. Багато функцій, які в іншому випадку довелося б реалізовувати самостійно (наприклад, збереження вихідних даних в файл, </w:t>
+      </w:r>
+      <w:r>
+        <w:rPr>
+          <w:sz w:val="28"/>
+          <w:szCs w:val="28"/>
+          <w:lang w:val="uk-UA"/>
+        </w:rPr>
+        <w:t>вивід</w:t>
+      </w:r>
+      <w:r>
+        <w:rPr>
+          <w:sz w:val="28"/>
+          <w:szCs w:val="28"/>
+          <w:lang w:val="uk-UA"/>
+        </w:rPr>
+        <w:t xml:space="preserve"> вихідних даних на друк, зміна розмірів вікон), вже реалізовані. [</w:t>
+      </w:r>
+      <w:r>
+        <w:rPr>
+          <w:sz w:val="28"/>
+          <w:szCs w:val="28"/>
+          <w:lang w:val="en-US"/>
+        </w:rPr>
+        <w:t>https</w:t>
+      </w:r>
+      <w:r>
+        <w:rPr>
+          <w:sz w:val="28"/>
+          <w:szCs w:val="28"/>
+          <w:lang w:val="uk-UA"/>
+        </w:rPr>
+        <w:t>://</w:t>
+      </w:r>
+      <w:r>
+        <w:rPr>
+          <w:sz w:val="28"/>
+          <w:szCs w:val="28"/>
+          <w:lang w:val="en-US"/>
+        </w:rPr>
+        <w:t>www</w:t>
+      </w:r>
+      <w:r>
+        <w:rPr>
+          <w:sz w:val="28"/>
+          <w:szCs w:val="28"/>
+          <w:lang w:val="uk-UA"/>
+        </w:rPr>
+        <w:t>.</w:t>
+      </w:r>
+      <w:proofErr w:type="spellStart"/>
+      <w:r>
+        <w:rPr>
+          <w:sz w:val="28"/>
+          <w:szCs w:val="28"/>
+          <w:lang w:val="en-US"/>
+        </w:rPr>
+        <w:t>ibm</w:t>
+      </w:r>
+      <w:proofErr w:type="spellEnd"/>
+      <w:r>
+        <w:rPr>
+          <w:sz w:val="28"/>
+          <w:szCs w:val="28"/>
+          <w:lang w:val="uk-UA"/>
+        </w:rPr>
+        <w:t>.</w:t>
+      </w:r>
+      <w:r>
+        <w:rPr>
+          <w:sz w:val="28"/>
+          <w:szCs w:val="28"/>
+          <w:lang w:val="en-US"/>
+        </w:rPr>
+        <w:t>com</w:t>
+      </w:r>
+      <w:r>
+        <w:rPr>
+          <w:sz w:val="28"/>
+          <w:szCs w:val="28"/>
+          <w:lang w:val="uk-UA"/>
+        </w:rPr>
+        <w:t>/</w:t>
+      </w:r>
+      <w:proofErr w:type="spellStart"/>
+      <w:r>
+        <w:rPr>
+          <w:sz w:val="28"/>
+          <w:szCs w:val="28"/>
+          <w:lang w:val="en-US"/>
+        </w:rPr>
+        <w:t>developerworks</w:t>
+      </w:r>
+      <w:proofErr w:type="spellEnd"/>
+      <w:r>
+        <w:rPr>
+          <w:sz w:val="28"/>
+          <w:szCs w:val="28"/>
+          <w:lang w:val="uk-UA"/>
+        </w:rPr>
+        <w:t>/</w:t>
+      </w:r>
+      <w:proofErr w:type="spellStart"/>
+      <w:r>
+        <w:rPr>
+          <w:sz w:val="28"/>
+          <w:szCs w:val="28"/>
+          <w:lang w:val="en-US"/>
+        </w:rPr>
+        <w:t>ru</w:t>
+      </w:r>
+      <w:proofErr w:type="spellEnd"/>
+      <w:r>
+        <w:rPr>
+          <w:sz w:val="28"/>
+          <w:szCs w:val="28"/>
+          <w:lang w:val="uk-UA"/>
+        </w:rPr>
+        <w:t>/</w:t>
+      </w:r>
+      <w:r>
+        <w:rPr>
+          <w:sz w:val="28"/>
+          <w:szCs w:val="28"/>
+          <w:lang w:val="en-US"/>
+        </w:rPr>
+        <w:t>library</w:t>
+      </w:r>
+      <w:r>
+        <w:rPr>
+          <w:sz w:val="28"/>
+          <w:szCs w:val="28"/>
+          <w:lang w:val="uk-UA"/>
+        </w:rPr>
+        <w:t>/</w:t>
+      </w:r>
+      <w:proofErr w:type="spellStart"/>
+      <w:r>
+        <w:rPr>
+          <w:sz w:val="28"/>
+          <w:szCs w:val="28"/>
+          <w:lang w:val="en-US"/>
+        </w:rPr>
+        <w:t>wa</w:t>
+      </w:r>
+      <w:proofErr w:type="spellEnd"/>
+      <w:r>
+        <w:rPr>
+          <w:sz w:val="28"/>
+          <w:szCs w:val="28"/>
+          <w:lang w:val="uk-UA"/>
+        </w:rPr>
+        <w:t>-</w:t>
+      </w:r>
+      <w:proofErr w:type="spellStart"/>
+      <w:r>
+        <w:rPr>
+          <w:sz w:val="28"/>
+          <w:szCs w:val="28"/>
+          <w:lang w:val="en-US"/>
+        </w:rPr>
+        <w:t>localwebsrv</w:t>
+      </w:r>
+      <w:proofErr w:type="spellEnd"/>
+      <w:r>
+        <w:rPr>
+          <w:sz w:val="28"/>
+          <w:szCs w:val="28"/>
+          <w:lang w:val="uk-UA"/>
+        </w:rPr>
+        <w:t>/</w:t>
+      </w:r>
+      <w:r>
+        <w:rPr>
+          <w:sz w:val="28"/>
+          <w:szCs w:val="28"/>
+          <w:lang w:val="en-US"/>
+        </w:rPr>
+        <w:t>index</w:t>
+      </w:r>
+      <w:r>
+        <w:rPr>
+          <w:sz w:val="28"/>
+          <w:szCs w:val="28"/>
+          <w:lang w:val="uk-UA"/>
+        </w:rPr>
+        <w:t>.</w:t>
+      </w:r>
+      <w:r>
+        <w:rPr>
+          <w:sz w:val="28"/>
+          <w:szCs w:val="28"/>
+          <w:lang w:val="en-US"/>
+        </w:rPr>
+        <w:t>html</w:t>
+      </w:r>
+      <w:r>
+        <w:rPr>
+          <w:sz w:val="28"/>
+          <w:szCs w:val="28"/>
+          <w:lang w:val="uk-UA"/>
+        </w:rPr>
+        <w:t>]</w:t>
+      </w:r>
+    </w:p>
+    <w:p>
+      <w:pPr>
+        <w:pStyle w:val="miatext"/>
+        <w:spacing w:line="360" w:lineRule="auto"/>
+        <w:rPr>
+          <w:b/>
+          <w:sz w:val="28"/>
+          <w:szCs w:val="28"/>
+          <w:lang w:val="uk-UA"/>
+        </w:rPr>
+      </w:pPr>
+      <w:r>
+        <w:rPr>
+          <w:b/>
+          <w:sz w:val="28"/>
+          <w:szCs w:val="28"/>
+        </w:rPr>
+        <w:t>В</w:t>
+      </w:r>
+      <w:proofErr w:type="spellStart"/>
+      <w:r>
+        <w:rPr>
+          <w:b/>
+          <w:sz w:val="28"/>
+          <w:szCs w:val="28"/>
+          <w:lang w:val="uk-UA"/>
+        </w:rPr>
+        <w:t>заємодія</w:t>
+      </w:r>
+      <w:proofErr w:type="spellEnd"/>
+      <w:r>
+        <w:rPr>
+          <w:b/>
+          <w:sz w:val="28"/>
+          <w:szCs w:val="28"/>
+          <w:lang w:val="uk-UA"/>
+        </w:rPr>
+        <w:t xml:space="preserve"> інтерфейсу с програмою-сервером</w:t>
+      </w:r>
+    </w:p>
+    <w:p>
+      <w:pPr>
+        <w:pStyle w:val="miatext"/>
+        <w:spacing w:line="360" w:lineRule="auto"/>
+        <w:rPr>
+          <w:sz w:val="28"/>
+          <w:szCs w:val="28"/>
+          <w:lang w:val="uk-UA"/>
+        </w:rPr>
+      </w:pPr>
+      <w:r>
+        <w:rPr>
+          <w:sz w:val="28"/>
+          <w:szCs w:val="28"/>
+          <w:lang w:val="uk-UA"/>
+        </w:rPr>
+        <w:t>Перед тим як користувач побачить вміст сайту у себе на екрані, браузер робить запи</w:t>
+      </w:r>
+      <w:r>
+        <w:rPr>
+          <w:sz w:val="28"/>
+          <w:szCs w:val="28"/>
+          <w:lang w:val="uk-UA"/>
+        </w:rPr>
+        <w:t>т на сервер щоб отримати</w:t>
+      </w:r>
+      <w:r>
+        <w:rPr>
+          <w:sz w:val="28"/>
+          <w:szCs w:val="28"/>
+          <w:lang w:val="uk-UA"/>
+        </w:rPr>
+        <w:t xml:space="preserve"> вміст. </w:t>
+      </w:r>
+    </w:p>
+    <w:p>
+      <w:pPr>
+        <w:pStyle w:val="miatext"/>
+        <w:spacing w:line="360" w:lineRule="auto"/>
+        <w:rPr>
+          <w:sz w:val="28"/>
+          <w:szCs w:val="28"/>
+          <w:lang w:val="uk-UA"/>
+        </w:rPr>
+      </w:pPr>
+      <w:r>
+        <w:rPr>
+          <w:sz w:val="28"/>
+          <w:szCs w:val="28"/>
+          <w:lang w:val="uk-UA"/>
+        </w:rPr>
+        <w:t>Перше що потрібно запам'ятати - браузер запитує і отримує дані за допомогою HTTP протоколу, тому його (брауз</w:t>
+      </w:r>
+      <w:r>
+        <w:rPr>
+          <w:sz w:val="28"/>
+          <w:szCs w:val="28"/>
+          <w:lang w:val="uk-UA"/>
+        </w:rPr>
+        <w:t>ер) ще називають HTTP клієнтом.</w:t>
+      </w:r>
+    </w:p>
+    <w:p>
+      <w:pPr>
+        <w:pStyle w:val="miatext"/>
+        <w:spacing w:line="360" w:lineRule="auto"/>
+        <w:rPr>
+          <w:sz w:val="28"/>
+          <w:szCs w:val="28"/>
+          <w:lang w:val="uk-UA"/>
+        </w:rPr>
+      </w:pPr>
+      <w:r>
+        <w:rPr>
+          <w:sz w:val="28"/>
+          <w:szCs w:val="28"/>
+          <w:lang w:val="uk-UA"/>
+        </w:rPr>
+        <w:t xml:space="preserve">Протокол передачі Гіпертексту (HTTP - </w:t>
+      </w:r>
+      <w:proofErr w:type="spellStart"/>
+      <w:r>
+        <w:rPr>
+          <w:sz w:val="28"/>
+          <w:szCs w:val="28"/>
+          <w:lang w:val="uk-UA"/>
+        </w:rPr>
+        <w:t>англ</w:t>
+      </w:r>
+      <w:proofErr w:type="spellEnd"/>
+      <w:r>
+        <w:rPr>
+          <w:sz w:val="28"/>
+          <w:szCs w:val="28"/>
+          <w:lang w:val="uk-UA"/>
+        </w:rPr>
+        <w:t xml:space="preserve">. </w:t>
+      </w:r>
+      <w:proofErr w:type="spellStart"/>
+      <w:r>
+        <w:rPr>
+          <w:sz w:val="28"/>
+          <w:szCs w:val="28"/>
+          <w:lang w:val="uk-UA"/>
+        </w:rPr>
+        <w:t>HyperText</w:t>
+      </w:r>
+      <w:proofErr w:type="spellEnd"/>
+      <w:r>
+        <w:rPr>
+          <w:sz w:val="28"/>
+          <w:szCs w:val="28"/>
+          <w:lang w:val="uk-UA"/>
+        </w:rPr>
+        <w:t xml:space="preserve"> </w:t>
+      </w:r>
+      <w:proofErr w:type="spellStart"/>
+      <w:r>
+        <w:rPr>
+          <w:sz w:val="28"/>
+          <w:szCs w:val="28"/>
+          <w:lang w:val="uk-UA"/>
+        </w:rPr>
+        <w:t>Transfer</w:t>
+      </w:r>
+      <w:proofErr w:type="spellEnd"/>
+      <w:r>
+        <w:rPr>
+          <w:sz w:val="28"/>
+          <w:szCs w:val="28"/>
+          <w:lang w:val="uk-UA"/>
+        </w:rPr>
+        <w:t xml:space="preserve"> </w:t>
+      </w:r>
+      <w:proofErr w:type="spellStart"/>
+      <w:r>
+        <w:rPr>
+          <w:sz w:val="28"/>
+          <w:szCs w:val="28"/>
+          <w:lang w:val="uk-UA"/>
+        </w:rPr>
+        <w:t>Protocol</w:t>
+      </w:r>
+      <w:proofErr w:type="spellEnd"/>
+      <w:r>
+        <w:rPr>
+          <w:sz w:val="28"/>
+          <w:szCs w:val="28"/>
+          <w:lang w:val="uk-UA"/>
+        </w:rPr>
+        <w:t xml:space="preserve">) - спеціально розроблений протокол як основа </w:t>
+      </w:r>
+      <w:proofErr w:type="spellStart"/>
+      <w:r>
+        <w:rPr>
+          <w:sz w:val="28"/>
+          <w:szCs w:val="28"/>
+          <w:lang w:val="uk-UA"/>
+        </w:rPr>
+        <w:t>World</w:t>
+      </w:r>
+      <w:proofErr w:type="spellEnd"/>
+      <w:r>
+        <w:rPr>
+          <w:sz w:val="28"/>
+          <w:szCs w:val="28"/>
+          <w:lang w:val="uk-UA"/>
+        </w:rPr>
+        <w:t xml:space="preserve"> </w:t>
+      </w:r>
+      <w:proofErr w:type="spellStart"/>
+      <w:r>
+        <w:rPr>
+          <w:sz w:val="28"/>
+          <w:szCs w:val="28"/>
+          <w:lang w:val="uk-UA"/>
+        </w:rPr>
+        <w:t>Wide</w:t>
+      </w:r>
+      <w:proofErr w:type="spellEnd"/>
+      <w:r>
+        <w:rPr>
+          <w:sz w:val="28"/>
+          <w:szCs w:val="28"/>
+          <w:lang w:val="uk-UA"/>
+        </w:rPr>
+        <w:t xml:space="preserve"> </w:t>
+      </w:r>
+      <w:proofErr w:type="spellStart"/>
+      <w:r>
+        <w:rPr>
+          <w:sz w:val="28"/>
+          <w:szCs w:val="28"/>
+          <w:lang w:val="uk-UA"/>
+        </w:rPr>
+        <w:t>Web</w:t>
+      </w:r>
+      <w:proofErr w:type="spellEnd"/>
+      <w:r>
+        <w:rPr>
+          <w:sz w:val="28"/>
+          <w:szCs w:val="28"/>
+          <w:lang w:val="uk-UA"/>
+        </w:rPr>
+        <w:t xml:space="preserve"> і використовується для передачі всіх необхідних даних: HTML коду, зображень, CSS файлів, </w:t>
+      </w:r>
+      <w:proofErr w:type="spellStart"/>
+      <w:r>
+        <w:rPr>
+          <w:sz w:val="28"/>
+          <w:szCs w:val="28"/>
+          <w:lang w:val="uk-UA"/>
+        </w:rPr>
+        <w:t>javascript</w:t>
+      </w:r>
+      <w:proofErr w:type="spellEnd"/>
+      <w:r>
+        <w:rPr>
+          <w:sz w:val="28"/>
+          <w:szCs w:val="28"/>
+          <w:lang w:val="uk-UA"/>
+        </w:rPr>
+        <w:t xml:space="preserve"> і </w:t>
+      </w:r>
+      <w:proofErr w:type="spellStart"/>
+      <w:r>
+        <w:rPr>
+          <w:sz w:val="28"/>
+          <w:szCs w:val="28"/>
+          <w:lang w:val="uk-UA"/>
+        </w:rPr>
+        <w:t>т.д</w:t>
+      </w:r>
+      <w:proofErr w:type="spellEnd"/>
+      <w:r>
+        <w:rPr>
+          <w:sz w:val="28"/>
+          <w:szCs w:val="28"/>
+          <w:lang w:val="uk-UA"/>
+        </w:rPr>
+        <w:t xml:space="preserve">. </w:t>
+      </w:r>
+      <w:r>
+        <w:rPr>
+          <w:sz w:val="28"/>
+          <w:szCs w:val="28"/>
+          <w:lang w:val="uk-UA"/>
+        </w:rPr>
+        <w:t xml:space="preserve"> [http://xiper.net/learn/also-need-to-know/how-does-a-browser-communicate-with-the-server]</w:t>
       </w:r>
       <w:bookmarkStart w:id="0" w:name="_GoBack"/>
       <w:bookmarkEnd w:id="0"/>
+    </w:p>
+    <w:p>
+      <w:pPr>
+        <w:pStyle w:val="miatext"/>
+        <w:spacing w:line="360" w:lineRule="auto"/>
+        <w:rPr>
+          <w:sz w:val="28"/>
+          <w:szCs w:val="28"/>
+          <w:lang w:val="uk-UA"/>
+        </w:rPr>
+      </w:pPr>
+      <w:r>
+        <w:rPr>
+          <w:sz w:val="28"/>
+          <w:szCs w:val="28"/>
+          <w:lang w:val="uk-UA"/>
+        </w:rPr>
+        <w:t xml:space="preserve">Відповідно до специфікації OSI, HTTP є протоколом прикладного </w:t>
+      </w:r>
+      <w:r>
+        <w:rPr>
+          <w:sz w:val="28"/>
+          <w:szCs w:val="28"/>
+          <w:lang w:val="uk-UA"/>
+        </w:rPr>
+        <w:lastRenderedPageBreak/>
+        <w:t>(верхнього, 7-го) рівня. Актуальна на даний момент версія протоколу, HTTP 1.1, о</w:t>
+      </w:r>
+      <w:r>
+        <w:rPr>
+          <w:sz w:val="28"/>
+          <w:szCs w:val="28"/>
+          <w:lang w:val="uk-UA"/>
+        </w:rPr>
+        <w:t>писана в специфікації RFC 2616.</w:t>
+      </w:r>
+    </w:p>
+    <w:p>
+      <w:pPr>
+        <w:pStyle w:val="miatext"/>
+        <w:spacing w:line="360" w:lineRule="auto"/>
+        <w:rPr>
+          <w:sz w:val="28"/>
+          <w:szCs w:val="28"/>
+          <w:lang w:val="uk-UA"/>
+        </w:rPr>
+      </w:pPr>
+      <w:r>
+        <w:rPr>
+          <w:sz w:val="28"/>
+          <w:szCs w:val="28"/>
+          <w:lang w:val="uk-UA"/>
+        </w:rPr>
+        <w:t>Протокол HTTP припускає використання клієнт-серверної структури передачі даних. Клієнтську програму формує запит і відправляє його на сервер, після чого серверне програмне забезпечення обробляє цей запит, формує відповідь і передає його назад клієнтові. Після цього клієнтську програму може продовжити відправляти інші запити, які буду</w:t>
+      </w:r>
+      <w:r>
+        <w:rPr>
+          <w:sz w:val="28"/>
+          <w:szCs w:val="28"/>
+          <w:lang w:val="uk-UA"/>
+        </w:rPr>
+        <w:t>ть оброблені аналогічним чином.</w:t>
+      </w:r>
+    </w:p>
+    <w:p>
+      <w:pPr>
+        <w:pStyle w:val="miatext"/>
+        <w:spacing w:line="360" w:lineRule="auto"/>
+        <w:rPr>
+          <w:sz w:val="28"/>
+          <w:szCs w:val="28"/>
+          <w:lang w:val="uk-UA"/>
+        </w:rPr>
+      </w:pPr>
+      <w:r>
+        <w:rPr>
+          <w:sz w:val="28"/>
+          <w:szCs w:val="28"/>
+          <w:lang w:val="uk-UA"/>
+        </w:rPr>
+        <w:t>Завдання, яке традиційно вирішується за допомогою протоколу HTTP - обмін даними між призначеним для користувача додатком, що здійснює доступ до веб-ресурсів (зазвичай це веб-браузер) і веб-сервером. На даний момент саме завдяки протоколу HTTP забезпечуєть</w:t>
+      </w:r>
+      <w:r>
+        <w:rPr>
+          <w:sz w:val="28"/>
+          <w:szCs w:val="28"/>
+          <w:lang w:val="uk-UA"/>
+        </w:rPr>
+        <w:t>ся робота Всесвітньої павутини.</w:t>
+      </w:r>
+    </w:p>
+    <w:p>
+      <w:pPr>
+        <w:pStyle w:val="miatext"/>
+        <w:spacing w:line="360" w:lineRule="auto"/>
+        <w:rPr>
+          <w:sz w:val="28"/>
+          <w:szCs w:val="28"/>
+          <w:lang w:val="uk-UA"/>
+        </w:rPr>
+      </w:pPr>
+      <w:r>
+        <w:rPr>
+          <w:sz w:val="28"/>
+          <w:szCs w:val="28"/>
+          <w:lang w:val="uk-UA"/>
+        </w:rPr>
+        <w:t xml:space="preserve">Також HTTP часто використовується як протокол передачі інформації для інших протоколів прикладного рівня, таких як SOAP, XML-RPC і </w:t>
+      </w:r>
+      <w:proofErr w:type="spellStart"/>
+      <w:r>
+        <w:rPr>
+          <w:sz w:val="28"/>
+          <w:szCs w:val="28"/>
+          <w:lang w:val="uk-UA"/>
+        </w:rPr>
+        <w:t>WebDAV</w:t>
+      </w:r>
+      <w:proofErr w:type="spellEnd"/>
+      <w:r>
+        <w:rPr>
+          <w:sz w:val="28"/>
+          <w:szCs w:val="28"/>
+          <w:lang w:val="uk-UA"/>
+        </w:rPr>
+        <w:t>. У такому випадку говорять, що протокол HTTP в</w:t>
+      </w:r>
+      <w:r>
+        <w:rPr>
+          <w:sz w:val="28"/>
+          <w:szCs w:val="28"/>
+          <w:lang w:val="uk-UA"/>
+        </w:rPr>
+        <w:t>икористовується як «транспорт».</w:t>
+      </w:r>
+    </w:p>
+    <w:p>
+      <w:pPr>
+        <w:pStyle w:val="miatext"/>
+        <w:spacing w:line="360" w:lineRule="auto"/>
+        <w:rPr>
+          <w:sz w:val="28"/>
+          <w:szCs w:val="28"/>
+          <w:lang w:val="uk-UA"/>
+        </w:rPr>
+      </w:pPr>
+      <w:r>
+        <w:rPr>
+          <w:sz w:val="28"/>
+          <w:szCs w:val="28"/>
+          <w:lang w:val="uk-UA"/>
+        </w:rPr>
+        <w:t>API багатьох програмних продуктів також має на увазі використання HTTP для передачі даних - самі дані при цьому можуть мати будь-який ф</w:t>
+      </w:r>
+      <w:r>
+        <w:rPr>
+          <w:sz w:val="28"/>
+          <w:szCs w:val="28"/>
+          <w:lang w:val="uk-UA"/>
+        </w:rPr>
+        <w:t>ормат, наприклад, XML або JSON.</w:t>
+      </w:r>
+    </w:p>
+    <w:p>
+      <w:pPr>
+        <w:pStyle w:val="miatext"/>
+        <w:spacing w:line="360" w:lineRule="auto"/>
+        <w:rPr>
+          <w:sz w:val="28"/>
+          <w:szCs w:val="28"/>
+          <w:lang w:val="uk-UA"/>
+        </w:rPr>
+      </w:pPr>
+      <w:r>
+        <w:rPr>
+          <w:sz w:val="28"/>
+          <w:szCs w:val="28"/>
+          <w:lang w:val="uk-UA"/>
+        </w:rPr>
+        <w:t>Як правило, передача даних по протоколу HTTP здійснюється через TCP / IP-з'єднання. Серверне програмне забезпечення при цьому зазвичай використовує TCP-порт 80 (і, якщо порт не вказано явно, то зазвичай клієнтське програмне забезпечення за замовчуванням використовує саме 80-й порт для відкритих HTTP-з'єднань), хоча може використовувати і будь-який інший.</w:t>
+      </w:r>
+    </w:p>
+    <w:p>
+      <w:pPr>
+        <w:pStyle w:val="miatext"/>
+        <w:spacing w:line="360" w:lineRule="auto"/>
+        <w:rPr>
+          <w:sz w:val="28"/>
+          <w:szCs w:val="28"/>
+          <w:lang w:val="uk-UA"/>
+        </w:rPr>
+      </w:pPr>
+      <w:r>
+        <w:rPr>
+          <w:sz w:val="28"/>
+          <w:szCs w:val="28"/>
+          <w:lang w:val="uk-UA"/>
+        </w:rPr>
+        <w:t>Для того, щоб сформувати HTTP-запит, необхідно скласти стартов</w:t>
+      </w:r>
+      <w:r>
+        <w:rPr>
+          <w:sz w:val="28"/>
+          <w:szCs w:val="28"/>
+          <w:lang w:val="uk-UA"/>
+        </w:rPr>
+        <w:t>ий</w:t>
+      </w:r>
+      <w:r>
+        <w:rPr>
+          <w:sz w:val="28"/>
+          <w:szCs w:val="28"/>
+          <w:lang w:val="uk-UA"/>
+        </w:rPr>
+        <w:t xml:space="preserve"> рядок, а також задати принаймні один заголовок - це заголовок </w:t>
+      </w:r>
+      <w:proofErr w:type="spellStart"/>
+      <w:r>
+        <w:rPr>
+          <w:sz w:val="28"/>
+          <w:szCs w:val="28"/>
+          <w:lang w:val="uk-UA"/>
+        </w:rPr>
+        <w:t>Host</w:t>
+      </w:r>
+      <w:proofErr w:type="spellEnd"/>
+      <w:r>
+        <w:rPr>
+          <w:sz w:val="28"/>
+          <w:szCs w:val="28"/>
+          <w:lang w:val="uk-UA"/>
+        </w:rPr>
+        <w:t xml:space="preserve">, який є обов'язковим, і повинен бути присутнім в кожному запиті. Справа в тому, що перетворення доменного імені в IP-адресу здійснюється на стороні клієнта, і, </w:t>
+      </w:r>
+      <w:r>
+        <w:rPr>
+          <w:sz w:val="28"/>
+          <w:szCs w:val="28"/>
+          <w:lang w:val="uk-UA"/>
+        </w:rPr>
+        <w:lastRenderedPageBreak/>
+        <w:t>відповідно, коли ви відкриваєте TCP-з'єднання, то віддалений сервер не володіє жодною інформацією про те, як</w:t>
+      </w:r>
+      <w:r>
+        <w:rPr>
+          <w:sz w:val="28"/>
+          <w:szCs w:val="28"/>
+          <w:lang w:val="uk-UA"/>
+        </w:rPr>
+        <w:t>а</w:t>
+      </w:r>
+      <w:r>
+        <w:rPr>
+          <w:sz w:val="28"/>
+          <w:szCs w:val="28"/>
+          <w:lang w:val="uk-UA"/>
+        </w:rPr>
+        <w:t xml:space="preserve"> саме адрес</w:t>
+      </w:r>
+      <w:r>
+        <w:rPr>
+          <w:sz w:val="28"/>
+          <w:szCs w:val="28"/>
+          <w:lang w:val="uk-UA"/>
+        </w:rPr>
+        <w:t>а</w:t>
+      </w:r>
+      <w:r>
+        <w:rPr>
+          <w:sz w:val="28"/>
+          <w:szCs w:val="28"/>
+          <w:lang w:val="uk-UA"/>
+        </w:rPr>
+        <w:t xml:space="preserve"> використовува</w:t>
+      </w:r>
+      <w:r>
+        <w:rPr>
+          <w:sz w:val="28"/>
+          <w:szCs w:val="28"/>
+          <w:lang w:val="uk-UA"/>
+        </w:rPr>
+        <w:t>лася</w:t>
+      </w:r>
+      <w:r>
+        <w:rPr>
+          <w:sz w:val="28"/>
+          <w:szCs w:val="28"/>
+          <w:lang w:val="uk-UA"/>
+        </w:rPr>
+        <w:t xml:space="preserve"> для з'єднання: це м</w:t>
+      </w:r>
+      <w:r>
+        <w:rPr>
+          <w:sz w:val="28"/>
+          <w:szCs w:val="28"/>
+          <w:lang w:val="uk-UA"/>
+        </w:rPr>
+        <w:t>о</w:t>
+      </w:r>
+      <w:r>
+        <w:rPr>
+          <w:sz w:val="28"/>
+          <w:szCs w:val="28"/>
+          <w:lang w:val="uk-UA"/>
+        </w:rPr>
+        <w:t>г</w:t>
+      </w:r>
+      <w:r>
+        <w:rPr>
+          <w:sz w:val="28"/>
+          <w:szCs w:val="28"/>
+          <w:lang w:val="uk-UA"/>
+        </w:rPr>
+        <w:t>ла</w:t>
+      </w:r>
+      <w:r>
+        <w:rPr>
+          <w:sz w:val="28"/>
+          <w:szCs w:val="28"/>
+          <w:lang w:val="uk-UA"/>
+        </w:rPr>
+        <w:t xml:space="preserve"> бути, наприклад, адреса </w:t>
+      </w:r>
+      <w:proofErr w:type="spellStart"/>
+      <w:r>
+        <w:rPr>
+          <w:sz w:val="28"/>
+          <w:szCs w:val="28"/>
+          <w:lang w:val="en-US"/>
+        </w:rPr>
+        <w:t>exzample</w:t>
+      </w:r>
+      <w:proofErr w:type="spellEnd"/>
+      <w:r>
+        <w:rPr>
+          <w:sz w:val="28"/>
+          <w:szCs w:val="28"/>
+          <w:lang w:val="uk-UA"/>
+        </w:rPr>
+        <w:t>.</w:t>
+      </w:r>
+      <w:r>
+        <w:rPr>
+          <w:sz w:val="28"/>
+          <w:szCs w:val="28"/>
+          <w:lang w:val="en-US"/>
+        </w:rPr>
+        <w:t>google</w:t>
+      </w:r>
+      <w:r>
+        <w:rPr>
+          <w:sz w:val="28"/>
+          <w:szCs w:val="28"/>
+          <w:lang w:val="uk-UA"/>
+        </w:rPr>
+        <w:t>.</w:t>
+      </w:r>
+      <w:r>
+        <w:rPr>
+          <w:sz w:val="28"/>
+          <w:szCs w:val="28"/>
+          <w:lang w:val="en-US"/>
+        </w:rPr>
+        <w:t>com</w:t>
+      </w:r>
+      <w:r>
+        <w:rPr>
+          <w:sz w:val="28"/>
+          <w:szCs w:val="28"/>
+          <w:lang w:val="uk-UA"/>
+        </w:rPr>
+        <w:t xml:space="preserve">, </w:t>
+      </w:r>
+      <w:r>
+        <w:rPr>
+          <w:sz w:val="28"/>
+          <w:szCs w:val="28"/>
+          <w:lang w:val="en-US"/>
+        </w:rPr>
+        <w:t>google</w:t>
+      </w:r>
+      <w:r>
+        <w:rPr>
+          <w:sz w:val="28"/>
+          <w:szCs w:val="28"/>
+          <w:lang w:val="uk-UA"/>
+        </w:rPr>
+        <w:t>.</w:t>
+      </w:r>
+      <w:r>
+        <w:rPr>
+          <w:sz w:val="28"/>
+          <w:szCs w:val="28"/>
+          <w:lang w:val="en-US"/>
+        </w:rPr>
+        <w:t>com</w:t>
+      </w:r>
+      <w:r>
+        <w:rPr>
+          <w:sz w:val="28"/>
+          <w:szCs w:val="28"/>
+          <w:lang w:val="uk-UA"/>
+        </w:rPr>
+        <w:t xml:space="preserve"> або m.</w:t>
+      </w:r>
+      <w:r>
+        <w:rPr>
+          <w:sz w:val="28"/>
+          <w:szCs w:val="28"/>
+          <w:lang w:val="en-US"/>
+        </w:rPr>
+        <w:t>google</w:t>
+      </w:r>
+      <w:r>
+        <w:rPr>
+          <w:sz w:val="28"/>
+          <w:szCs w:val="28"/>
+          <w:lang w:val="uk-UA"/>
+        </w:rPr>
+        <w:t>.</w:t>
+      </w:r>
+      <w:r>
+        <w:rPr>
+          <w:sz w:val="28"/>
+          <w:szCs w:val="28"/>
+          <w:lang w:val="en-US"/>
+        </w:rPr>
+        <w:t>com</w:t>
+      </w:r>
+      <w:r>
+        <w:rPr>
+          <w:sz w:val="28"/>
+          <w:szCs w:val="28"/>
+          <w:lang w:val="uk-UA"/>
+        </w:rPr>
+        <w:t xml:space="preserve"> - і у всіх цих випадках відповідь може відрізнятися. Однак фактично мережеве з'єднання у всіх випадках відкривається з вузлом 212.24.43.44, і навіть якщо спочатку при відкритті з'єднання було поставлено не ця IP-адреса, а будь-яке доменне ім'я, то сервер про </w:t>
+      </w:r>
+      <w:r>
+        <w:rPr>
+          <w:sz w:val="28"/>
+          <w:szCs w:val="28"/>
+          <w:lang w:val="uk-UA"/>
+        </w:rPr>
+        <w:t>це ніяк не дізнається</w:t>
+      </w:r>
+      <w:r>
+        <w:rPr>
+          <w:sz w:val="28"/>
+          <w:szCs w:val="28"/>
+          <w:lang w:val="uk-UA"/>
+        </w:rPr>
+        <w:t xml:space="preserve"> - і саме тому ц</w:t>
+      </w:r>
+      <w:r>
+        <w:rPr>
+          <w:sz w:val="28"/>
+          <w:szCs w:val="28"/>
+          <w:lang w:val="uk-UA"/>
+        </w:rPr>
+        <w:t>ю</w:t>
+      </w:r>
+      <w:r>
+        <w:rPr>
+          <w:sz w:val="28"/>
+          <w:szCs w:val="28"/>
+          <w:lang w:val="uk-UA"/>
+        </w:rPr>
+        <w:t xml:space="preserve"> адрес</w:t>
+      </w:r>
+      <w:r>
+        <w:rPr>
+          <w:sz w:val="28"/>
+          <w:szCs w:val="28"/>
+          <w:lang w:val="uk-UA"/>
+        </w:rPr>
+        <w:t>у</w:t>
+      </w:r>
+      <w:r>
+        <w:rPr>
+          <w:sz w:val="28"/>
+          <w:szCs w:val="28"/>
+          <w:lang w:val="uk-UA"/>
+        </w:rPr>
+        <w:t xml:space="preserve"> необх</w:t>
+      </w:r>
+      <w:r>
+        <w:rPr>
+          <w:sz w:val="28"/>
+          <w:szCs w:val="28"/>
+          <w:lang w:val="uk-UA"/>
+        </w:rPr>
+        <w:t xml:space="preserve">ідно передати в заголовку </w:t>
+      </w:r>
+      <w:proofErr w:type="spellStart"/>
+      <w:r>
+        <w:rPr>
+          <w:sz w:val="28"/>
+          <w:szCs w:val="28"/>
+          <w:lang w:val="uk-UA"/>
+        </w:rPr>
+        <w:t>Host</w:t>
+      </w:r>
+      <w:proofErr w:type="spellEnd"/>
+      <w:r>
+        <w:rPr>
+          <w:sz w:val="28"/>
+          <w:szCs w:val="28"/>
+          <w:lang w:val="uk-UA"/>
+        </w:rPr>
+        <w:t>.</w:t>
+      </w:r>
+    </w:p>
+    <w:p>
+      <w:pPr>
+        <w:pStyle w:val="miatext"/>
+        <w:spacing w:line="360" w:lineRule="auto"/>
+        <w:rPr>
+          <w:sz w:val="28"/>
+          <w:szCs w:val="28"/>
+          <w:lang w:val="uk-UA"/>
+        </w:rPr>
+      </w:pPr>
+      <w:r>
+        <w:rPr>
+          <w:sz w:val="28"/>
+          <w:szCs w:val="28"/>
+          <w:lang w:val="uk-UA"/>
+        </w:rPr>
+        <w:t>Стартов</w:t>
+      </w:r>
+      <w:r>
+        <w:rPr>
+          <w:sz w:val="28"/>
+          <w:szCs w:val="28"/>
+          <w:lang w:val="uk-UA"/>
+        </w:rPr>
+        <w:t>ий</w:t>
+      </w:r>
+      <w:r>
+        <w:rPr>
+          <w:sz w:val="28"/>
+          <w:szCs w:val="28"/>
+          <w:lang w:val="uk-UA"/>
+        </w:rPr>
+        <w:t xml:space="preserve"> (початков</w:t>
+      </w:r>
+      <w:r>
+        <w:rPr>
+          <w:sz w:val="28"/>
+          <w:szCs w:val="28"/>
+          <w:lang w:val="uk-UA"/>
+        </w:rPr>
+        <w:t>ий</w:t>
+      </w:r>
+      <w:r>
+        <w:rPr>
+          <w:sz w:val="28"/>
+          <w:szCs w:val="28"/>
+          <w:lang w:val="uk-UA"/>
+        </w:rPr>
+        <w:t>) рядок запиту для HTTP 1.1 складається за такою схем</w:t>
+      </w:r>
+      <w:r>
+        <w:rPr>
+          <w:sz w:val="28"/>
+          <w:szCs w:val="28"/>
+          <w:lang w:val="uk-UA"/>
+        </w:rPr>
+        <w:t>ою:</w:t>
+      </w:r>
+    </w:p>
+    <w:p>
+      <w:pPr>
+        <w:pStyle w:val="miatext"/>
+        <w:spacing w:line="360" w:lineRule="auto"/>
+        <w:rPr>
+          <w:sz w:val="28"/>
+          <w:szCs w:val="28"/>
+          <w:lang w:val="uk-UA"/>
+        </w:rPr>
+      </w:pPr>
+      <w:r>
+        <w:rPr>
+          <w:sz w:val="28"/>
+          <w:szCs w:val="28"/>
+          <w:lang w:val="uk-UA"/>
+        </w:rPr>
+        <w:t>Метод URI HTTP / Версія</w:t>
+      </w:r>
+      <w:r>
+        <w:rPr>
+          <w:sz w:val="28"/>
+          <w:szCs w:val="28"/>
+          <w:lang w:val="uk-UA"/>
+        </w:rPr>
+        <w:t xml:space="preserve"> (1.1)</w:t>
+      </w:r>
+    </w:p>
+    <w:p>
+      <w:pPr>
+        <w:pStyle w:val="miatext"/>
+        <w:spacing w:line="360" w:lineRule="auto"/>
+        <w:rPr>
+          <w:sz w:val="28"/>
+          <w:szCs w:val="28"/>
+          <w:lang w:val="uk-UA"/>
+        </w:rPr>
+      </w:pPr>
+      <w:r>
+        <w:rPr>
+          <w:sz w:val="28"/>
+          <w:szCs w:val="28"/>
+          <w:lang w:val="uk-UA"/>
+        </w:rPr>
+        <w:t>Наприклад (так</w:t>
+      </w:r>
+      <w:r>
+        <w:rPr>
+          <w:sz w:val="28"/>
+          <w:szCs w:val="28"/>
+          <w:lang w:val="uk-UA"/>
+        </w:rPr>
+        <w:t>ий</w:t>
+      </w:r>
+      <w:r>
+        <w:rPr>
+          <w:sz w:val="28"/>
+          <w:szCs w:val="28"/>
+          <w:lang w:val="uk-UA"/>
+        </w:rPr>
+        <w:t xml:space="preserve"> стартов</w:t>
+      </w:r>
+      <w:r>
+        <w:rPr>
+          <w:sz w:val="28"/>
+          <w:szCs w:val="28"/>
+          <w:lang w:val="uk-UA"/>
+        </w:rPr>
+        <w:t>ий</w:t>
+      </w:r>
+      <w:r>
+        <w:rPr>
+          <w:sz w:val="28"/>
+          <w:szCs w:val="28"/>
+          <w:lang w:val="uk-UA"/>
+        </w:rPr>
+        <w:t xml:space="preserve"> рядок може вказувати на те, що запит</w:t>
+      </w:r>
+      <w:r>
+        <w:rPr>
+          <w:sz w:val="28"/>
+          <w:szCs w:val="28"/>
+          <w:lang w:val="uk-UA"/>
+        </w:rPr>
+        <w:t>ується головна сторінка сайту):</w:t>
+      </w:r>
+    </w:p>
+    <w:p>
+      <w:pPr>
+        <w:pStyle w:val="miatext"/>
+        <w:spacing w:line="360" w:lineRule="auto"/>
+        <w:rPr>
+          <w:sz w:val="28"/>
+          <w:szCs w:val="28"/>
+          <w:lang w:val="uk-UA"/>
+        </w:rPr>
+      </w:pPr>
+      <w:r>
+        <w:rPr>
+          <w:sz w:val="28"/>
+          <w:szCs w:val="28"/>
+          <w:lang w:val="uk-UA"/>
+        </w:rPr>
+        <w:t>GET / HTTP / 1.1</w:t>
+      </w:r>
+    </w:p>
+    <w:p>
+      <w:pPr>
+        <w:pStyle w:val="miatext"/>
+        <w:spacing w:line="360" w:lineRule="auto"/>
+        <w:rPr>
+          <w:sz w:val="28"/>
+          <w:szCs w:val="28"/>
+          <w:lang w:val="uk-UA"/>
+        </w:rPr>
+      </w:pPr>
+      <w:r>
+        <w:rPr>
+          <w:sz w:val="28"/>
+          <w:szCs w:val="28"/>
+          <w:lang w:val="uk-UA"/>
+        </w:rPr>
+        <w:t>Метод (в англомовній тематичн</w:t>
+      </w:r>
+      <w:r>
+        <w:rPr>
+          <w:sz w:val="28"/>
+          <w:szCs w:val="28"/>
+          <w:lang w:val="uk-UA"/>
+        </w:rPr>
+        <w:t>ій</w:t>
+      </w:r>
+      <w:r>
+        <w:rPr>
+          <w:sz w:val="28"/>
+          <w:szCs w:val="28"/>
+          <w:lang w:val="uk-UA"/>
+        </w:rPr>
+        <w:t xml:space="preserve"> літератур</w:t>
+      </w:r>
+      <w:r>
+        <w:rPr>
+          <w:sz w:val="28"/>
+          <w:szCs w:val="28"/>
+          <w:lang w:val="uk-UA"/>
+        </w:rPr>
+        <w:t>і</w:t>
+      </w:r>
+      <w:r>
+        <w:rPr>
+          <w:sz w:val="28"/>
+          <w:szCs w:val="28"/>
+          <w:lang w:val="uk-UA"/>
+        </w:rPr>
+        <w:t xml:space="preserve"> використовується слово </w:t>
+      </w:r>
+      <w:proofErr w:type="spellStart"/>
+      <w:r>
+        <w:rPr>
+          <w:sz w:val="28"/>
+          <w:szCs w:val="28"/>
+          <w:lang w:val="uk-UA"/>
+        </w:rPr>
+        <w:t>method</w:t>
+      </w:r>
+      <w:proofErr w:type="spellEnd"/>
+      <w:r>
+        <w:rPr>
+          <w:sz w:val="28"/>
+          <w:szCs w:val="28"/>
+          <w:lang w:val="uk-UA"/>
+        </w:rPr>
+        <w:t xml:space="preserve">, а також іноді слово </w:t>
+      </w:r>
+      <w:proofErr w:type="spellStart"/>
+      <w:r>
+        <w:rPr>
+          <w:sz w:val="28"/>
+          <w:szCs w:val="28"/>
+          <w:lang w:val="uk-UA"/>
+        </w:rPr>
+        <w:t>verb</w:t>
+      </w:r>
+      <w:proofErr w:type="spellEnd"/>
+      <w:r>
+        <w:rPr>
+          <w:sz w:val="28"/>
+          <w:szCs w:val="28"/>
+          <w:lang w:val="uk-UA"/>
+        </w:rPr>
+        <w:t xml:space="preserve"> - «дієслово») являє собою послідовність з будь-яких символів, крім керуючих і роздільни</w:t>
+      </w:r>
+      <w:r>
+        <w:rPr>
+          <w:sz w:val="28"/>
+          <w:szCs w:val="28"/>
+          <w:lang w:val="uk-UA"/>
+        </w:rPr>
+        <w:t>х</w:t>
+      </w:r>
+      <w:r>
+        <w:rPr>
+          <w:sz w:val="28"/>
+          <w:szCs w:val="28"/>
+          <w:lang w:val="uk-UA"/>
+        </w:rPr>
+        <w:t>, і визначає операцію, яку потрібно здійснити з зазначеним ресурсом. Специфікація HTTP 1.1 не обмежує кількість різних методів, які можуть бути використані, проте в цілях відповідності загальним стандартам і збереження сумісності з максимально широким спектром програмного забезпечення як правило використовуються лише деякі, найбільш стандартні методи, зміст яких однозначно розк</w:t>
+      </w:r>
+      <w:r>
+        <w:rPr>
+          <w:sz w:val="28"/>
+          <w:szCs w:val="28"/>
+          <w:lang w:val="uk-UA"/>
+        </w:rPr>
+        <w:t>ритий в специфікації протоколу.</w:t>
+      </w:r>
+    </w:p>
+    <w:p>
+      <w:pPr>
+        <w:pStyle w:val="miatext"/>
+        <w:spacing w:line="360" w:lineRule="auto"/>
+        <w:rPr>
+          <w:sz w:val="28"/>
+          <w:szCs w:val="28"/>
+          <w:lang w:val="uk-UA"/>
+        </w:rPr>
+      </w:pPr>
+      <w:r>
+        <w:rPr>
+          <w:sz w:val="28"/>
+          <w:szCs w:val="28"/>
+          <w:lang w:val="uk-UA"/>
+        </w:rPr>
+        <w:t>URI (</w:t>
+      </w:r>
+      <w:proofErr w:type="spellStart"/>
+      <w:r>
+        <w:rPr>
+          <w:sz w:val="28"/>
+          <w:szCs w:val="28"/>
+          <w:lang w:val="uk-UA"/>
+        </w:rPr>
+        <w:t>Uniform</w:t>
+      </w:r>
+      <w:proofErr w:type="spellEnd"/>
       <w:r>
         <w:rPr>
           <w:sz w:val="28"/>
@@ -2356,6 +4327,1279 @@
         </w:rPr>
         <w:t xml:space="preserve"> </w:t>
       </w:r>
+      <w:proofErr w:type="spellStart"/>
+      <w:r>
+        <w:rPr>
+          <w:sz w:val="28"/>
+          <w:szCs w:val="28"/>
+          <w:lang w:val="uk-UA"/>
+        </w:rPr>
+        <w:t>Resource</w:t>
+      </w:r>
+      <w:proofErr w:type="spellEnd"/>
+      <w:r>
+        <w:rPr>
+          <w:sz w:val="28"/>
+          <w:szCs w:val="28"/>
+          <w:lang w:val="uk-UA"/>
+        </w:rPr>
+        <w:t xml:space="preserve"> </w:t>
+      </w:r>
+      <w:proofErr w:type="spellStart"/>
+      <w:r>
+        <w:rPr>
+          <w:sz w:val="28"/>
+          <w:szCs w:val="28"/>
+          <w:lang w:val="uk-UA"/>
+        </w:rPr>
+        <w:t>Identifier</w:t>
+      </w:r>
+      <w:proofErr w:type="spellEnd"/>
+      <w:r>
+        <w:rPr>
+          <w:sz w:val="28"/>
+          <w:szCs w:val="28"/>
+          <w:lang w:val="uk-UA"/>
+        </w:rPr>
+        <w:t>, уніфікований ідентифікатор ресурсу) - шлях до конкретного ресурсу (наприклад, документа), над яким необхідно здійснити операцію (наприклад, в разі використання методу GET мається на увазі отримання ресурсу). Деякі запити можуть не ставитися до будь-якого ресурсу, в цьому випадку замість URI в стартов</w:t>
+      </w:r>
+      <w:r>
+        <w:rPr>
+          <w:sz w:val="28"/>
+          <w:szCs w:val="28"/>
+          <w:lang w:val="uk-UA"/>
+        </w:rPr>
+        <w:t>ий</w:t>
+      </w:r>
+      <w:r>
+        <w:rPr>
+          <w:sz w:val="28"/>
+          <w:szCs w:val="28"/>
+          <w:lang w:val="uk-UA"/>
+        </w:rPr>
+        <w:t xml:space="preserve"> рядок може бути додана зірочка (</w:t>
+      </w:r>
+      <w:proofErr w:type="spellStart"/>
+      <w:r>
+        <w:rPr>
+          <w:sz w:val="28"/>
+          <w:szCs w:val="28"/>
+          <w:lang w:val="uk-UA"/>
+        </w:rPr>
+        <w:t>а</w:t>
+      </w:r>
+      <w:r>
+        <w:rPr>
+          <w:sz w:val="28"/>
+          <w:szCs w:val="28"/>
+          <w:lang w:val="uk-UA"/>
+        </w:rPr>
+        <w:t>стеріск</w:t>
+      </w:r>
+      <w:proofErr w:type="spellEnd"/>
+      <w:r>
+        <w:rPr>
+          <w:sz w:val="28"/>
+          <w:szCs w:val="28"/>
+          <w:lang w:val="uk-UA"/>
+        </w:rPr>
+        <w:t xml:space="preserve">, символ «*»). Наприклад, це може бути запит, який відноситься до самого веб-сервера, а не якого-небудь конкретного ресурсу. В </w:t>
+      </w:r>
+      <w:r>
+        <w:rPr>
+          <w:sz w:val="28"/>
+          <w:szCs w:val="28"/>
+          <w:lang w:val="uk-UA"/>
+        </w:rPr>
+        <w:lastRenderedPageBreak/>
+        <w:t>цьому випадку стартов</w:t>
+      </w:r>
+      <w:r>
+        <w:rPr>
+          <w:sz w:val="28"/>
+          <w:szCs w:val="28"/>
+          <w:lang w:val="uk-UA"/>
+        </w:rPr>
+        <w:t>ий</w:t>
+      </w:r>
+      <w:r>
+        <w:rPr>
+          <w:sz w:val="28"/>
+          <w:szCs w:val="28"/>
+          <w:lang w:val="uk-UA"/>
+        </w:rPr>
+        <w:t xml:space="preserve"> рядок може виглядати так:</w:t>
+      </w:r>
+    </w:p>
+    <w:p>
+      <w:pPr>
+        <w:pStyle w:val="miatext"/>
+        <w:spacing w:line="360" w:lineRule="auto"/>
+        <w:rPr>
+          <w:sz w:val="28"/>
+          <w:szCs w:val="28"/>
+          <w:lang w:val="uk-UA"/>
+        </w:rPr>
+      </w:pPr>
+      <w:r>
+        <w:rPr>
+          <w:sz w:val="28"/>
+          <w:szCs w:val="28"/>
+          <w:lang w:val="uk-UA"/>
+        </w:rPr>
+        <w:t>OPTIONS * HTTP / 1.1</w:t>
+      </w:r>
+    </w:p>
+    <w:p>
+      <w:pPr>
+        <w:pStyle w:val="miatext"/>
+        <w:spacing w:line="360" w:lineRule="auto"/>
+        <w:rPr>
+          <w:sz w:val="28"/>
+          <w:szCs w:val="28"/>
+          <w:lang w:val="uk-UA"/>
+        </w:rPr>
+      </w:pPr>
+      <w:r>
+        <w:rPr>
+          <w:sz w:val="28"/>
+          <w:szCs w:val="28"/>
+          <w:lang w:val="uk-UA"/>
+        </w:rPr>
+        <w:t>Версія визначає, відповідно до якої версією стандарту HTTP складений запит. Вказується як два числа, розд</w:t>
+      </w:r>
+      <w:r>
+        <w:rPr>
+          <w:sz w:val="28"/>
+          <w:szCs w:val="28"/>
+          <w:lang w:val="uk-UA"/>
+        </w:rPr>
+        <w:t>ілених крапкою (наприклад 1.1).</w:t>
+      </w:r>
+    </w:p>
+    <w:p>
+      <w:pPr>
+        <w:pStyle w:val="miatext"/>
+        <w:spacing w:line="360" w:lineRule="auto"/>
+        <w:rPr>
+          <w:sz w:val="28"/>
+          <w:szCs w:val="28"/>
+          <w:lang w:val="uk-UA"/>
+        </w:rPr>
+      </w:pPr>
+      <w:r>
+        <w:rPr>
+          <w:sz w:val="28"/>
+          <w:szCs w:val="28"/>
+          <w:lang w:val="uk-UA"/>
+        </w:rPr>
+        <w:t xml:space="preserve">Для того, щоб звернутися до веб-сторінці за певною </w:t>
+      </w:r>
+      <w:proofErr w:type="spellStart"/>
+      <w:r>
+        <w:rPr>
+          <w:sz w:val="28"/>
+          <w:szCs w:val="28"/>
+          <w:lang w:val="uk-UA"/>
+        </w:rPr>
+        <w:t>адресою</w:t>
+      </w:r>
+      <w:proofErr w:type="spellEnd"/>
+      <w:r>
+        <w:rPr>
+          <w:sz w:val="28"/>
+          <w:szCs w:val="28"/>
+          <w:lang w:val="uk-UA"/>
+        </w:rPr>
+        <w:t xml:space="preserve"> (в даному випадку шлях до ресурсу - це «/»),</w:t>
+      </w:r>
+      <w:r>
+        <w:rPr>
+          <w:sz w:val="28"/>
+          <w:szCs w:val="28"/>
+          <w:lang w:val="uk-UA"/>
+        </w:rPr>
+        <w:t xml:space="preserve"> </w:t>
+      </w:r>
+      <w:r>
+        <w:rPr>
+          <w:sz w:val="28"/>
+          <w:szCs w:val="28"/>
+          <w:lang w:val="uk-UA"/>
+        </w:rPr>
+        <w:t>с</w:t>
+      </w:r>
+      <w:r>
+        <w:rPr>
+          <w:sz w:val="28"/>
+          <w:szCs w:val="28"/>
+          <w:lang w:val="uk-UA"/>
+        </w:rPr>
+        <w:t>лід відправити наступний запит:</w:t>
+      </w:r>
+    </w:p>
+    <w:p>
+      <w:pPr>
+        <w:pStyle w:val="miatext"/>
+        <w:spacing w:line="360" w:lineRule="auto"/>
+        <w:rPr>
+          <w:sz w:val="28"/>
+          <w:szCs w:val="28"/>
+          <w:lang w:val="uk-UA"/>
+        </w:rPr>
+      </w:pPr>
+    </w:p>
+    <w:p>
+      <w:pPr>
+        <w:pStyle w:val="miatext"/>
+        <w:spacing w:line="360" w:lineRule="auto"/>
+        <w:rPr>
+          <w:sz w:val="28"/>
+          <w:szCs w:val="28"/>
+          <w:lang w:val="en-US"/>
+        </w:rPr>
+      </w:pPr>
+      <w:r>
+        <w:rPr>
+          <w:sz w:val="28"/>
+          <w:szCs w:val="28"/>
+          <w:lang w:val="uk-UA"/>
+        </w:rPr>
+        <w:t>GET / HTTP / 1.1</w:t>
+      </w:r>
+      <w:r>
+        <w:rPr>
+          <w:sz w:val="28"/>
+          <w:szCs w:val="28"/>
+          <w:lang w:val="en-US"/>
+        </w:rPr>
+        <w:t xml:space="preserve">        (1.2)</w:t>
+      </w:r>
+    </w:p>
+    <w:p>
+      <w:pPr>
+        <w:pStyle w:val="miatext"/>
+        <w:spacing w:line="360" w:lineRule="auto"/>
+        <w:rPr>
+          <w:sz w:val="28"/>
+          <w:szCs w:val="28"/>
+          <w:lang w:val="en-US"/>
+        </w:rPr>
+      </w:pPr>
+      <w:proofErr w:type="spellStart"/>
+      <w:r>
+        <w:rPr>
+          <w:sz w:val="28"/>
+          <w:szCs w:val="28"/>
+          <w:lang w:val="uk-UA"/>
+        </w:rPr>
+        <w:t>Host</w:t>
+      </w:r>
+      <w:proofErr w:type="spellEnd"/>
+      <w:r>
+        <w:rPr>
+          <w:sz w:val="28"/>
+          <w:szCs w:val="28"/>
+          <w:lang w:val="uk-UA"/>
+        </w:rPr>
+        <w:t xml:space="preserve">: </w:t>
+      </w:r>
+      <w:proofErr w:type="spellStart"/>
+      <w:r>
+        <w:rPr>
+          <w:sz w:val="28"/>
+          <w:szCs w:val="28"/>
+          <w:lang w:val="en-US"/>
+        </w:rPr>
+        <w:t>exzample</w:t>
+      </w:r>
+      <w:proofErr w:type="spellEnd"/>
+      <w:r>
+        <w:rPr>
+          <w:sz w:val="28"/>
+          <w:szCs w:val="28"/>
+          <w:lang w:val="uk-UA"/>
+        </w:rPr>
+        <w:t>.</w:t>
+      </w:r>
+      <w:r>
+        <w:rPr>
+          <w:sz w:val="28"/>
+          <w:szCs w:val="28"/>
+          <w:lang w:val="en-US"/>
+        </w:rPr>
+        <w:t>google.com</w:t>
+      </w:r>
+    </w:p>
+    <w:p>
+      <w:pPr>
+        <w:pStyle w:val="miatext"/>
+        <w:spacing w:line="360" w:lineRule="auto"/>
+        <w:rPr>
+          <w:sz w:val="28"/>
+          <w:szCs w:val="28"/>
+          <w:lang w:val="uk-UA"/>
+        </w:rPr>
+      </w:pPr>
+    </w:p>
+    <w:p>
+      <w:pPr>
+        <w:pStyle w:val="miatext"/>
+        <w:spacing w:line="360" w:lineRule="auto"/>
+        <w:rPr>
+          <w:sz w:val="28"/>
+          <w:szCs w:val="28"/>
+          <w:lang w:val="uk-UA"/>
+        </w:rPr>
+      </w:pPr>
+      <w:r>
+        <w:rPr>
+          <w:sz w:val="28"/>
+          <w:szCs w:val="28"/>
+          <w:lang w:val="uk-UA"/>
+        </w:rPr>
+        <w:t xml:space="preserve">При цьому </w:t>
+      </w:r>
+      <w:r>
+        <w:rPr>
+          <w:sz w:val="28"/>
+          <w:szCs w:val="28"/>
+          <w:lang w:val="uk-UA"/>
+        </w:rPr>
+        <w:t>слід враховувати</w:t>
+      </w:r>
+      <w:r>
+        <w:rPr>
+          <w:sz w:val="28"/>
+          <w:szCs w:val="28"/>
+          <w:lang w:val="uk-UA"/>
+        </w:rPr>
+        <w:t>, що для розриву рядків слід використовувати символ повернення каретки (</w:t>
+      </w:r>
+      <w:proofErr w:type="spellStart"/>
+      <w:r>
+        <w:rPr>
+          <w:sz w:val="28"/>
+          <w:szCs w:val="28"/>
+          <w:lang w:val="uk-UA"/>
+        </w:rPr>
+        <w:t>Carriage</w:t>
+      </w:r>
+      <w:proofErr w:type="spellEnd"/>
+      <w:r>
+        <w:rPr>
+          <w:sz w:val="28"/>
+          <w:szCs w:val="28"/>
+          <w:lang w:val="uk-UA"/>
+        </w:rPr>
+        <w:t xml:space="preserve"> </w:t>
+      </w:r>
+      <w:proofErr w:type="spellStart"/>
+      <w:r>
+        <w:rPr>
+          <w:sz w:val="28"/>
+          <w:szCs w:val="28"/>
+          <w:lang w:val="uk-UA"/>
+        </w:rPr>
+        <w:t>Return</w:t>
+      </w:r>
+      <w:proofErr w:type="spellEnd"/>
+      <w:r>
+        <w:rPr>
+          <w:sz w:val="28"/>
+          <w:szCs w:val="28"/>
+          <w:lang w:val="uk-UA"/>
+        </w:rPr>
+        <w:t>), за яким слідує символ перекладу рядка (</w:t>
+      </w:r>
+      <w:proofErr w:type="spellStart"/>
+      <w:r>
+        <w:rPr>
+          <w:sz w:val="28"/>
+          <w:szCs w:val="28"/>
+          <w:lang w:val="uk-UA"/>
+        </w:rPr>
+        <w:t>Line</w:t>
+      </w:r>
+      <w:proofErr w:type="spellEnd"/>
+      <w:r>
+        <w:rPr>
+          <w:sz w:val="28"/>
+          <w:szCs w:val="28"/>
+          <w:lang w:val="uk-UA"/>
+        </w:rPr>
+        <w:t xml:space="preserve"> </w:t>
+      </w:r>
+      <w:proofErr w:type="spellStart"/>
+      <w:r>
+        <w:rPr>
+          <w:sz w:val="28"/>
+          <w:szCs w:val="28"/>
+          <w:lang w:val="uk-UA"/>
+        </w:rPr>
+        <w:t>Feed</w:t>
+      </w:r>
+      <w:proofErr w:type="spellEnd"/>
+      <w:r>
+        <w:rPr>
+          <w:sz w:val="28"/>
+          <w:szCs w:val="28"/>
+          <w:lang w:val="uk-UA"/>
+        </w:rPr>
+        <w:t xml:space="preserve">). Після оголошення останнього заголовка послідовність символів для </w:t>
+      </w:r>
+      <w:r>
+        <w:rPr>
+          <w:sz w:val="28"/>
+          <w:szCs w:val="28"/>
+          <w:lang w:val="uk-UA"/>
+        </w:rPr>
+        <w:t>розриву рядків додається двічі.</w:t>
+      </w:r>
+    </w:p>
+    <w:p>
+      <w:pPr>
+        <w:pStyle w:val="miatext"/>
+        <w:spacing w:line="360" w:lineRule="auto"/>
+        <w:rPr>
+          <w:sz w:val="28"/>
+          <w:szCs w:val="28"/>
+          <w:lang w:val="uk-UA"/>
+        </w:rPr>
+      </w:pPr>
+      <w:r>
+        <w:rPr>
+          <w:sz w:val="28"/>
+          <w:szCs w:val="28"/>
+          <w:lang w:val="uk-UA"/>
+        </w:rPr>
+        <w:t xml:space="preserve">Втім, в специфікації HTTP рекомендується програмувати HTTP-сервер таким чином, щоб при обробці запитів в якості міжрядкового роздільник сприймався символ LF, а попередній символ CR, за наявності такого, ігнорувався. Відповідно, на практиці більшість серверів </w:t>
+      </w:r>
+      <w:proofErr w:type="spellStart"/>
+      <w:r>
+        <w:rPr>
+          <w:sz w:val="28"/>
+          <w:szCs w:val="28"/>
+          <w:lang w:val="uk-UA"/>
+        </w:rPr>
+        <w:t>коректно</w:t>
+      </w:r>
+      <w:proofErr w:type="spellEnd"/>
+      <w:r>
+        <w:rPr>
+          <w:sz w:val="28"/>
+          <w:szCs w:val="28"/>
+          <w:lang w:val="uk-UA"/>
+        </w:rPr>
+        <w:t xml:space="preserve"> обробить і такий запит, де заголовки відокремлені символом LF, і він же двічі доданий після о</w:t>
+      </w:r>
+      <w:r>
+        <w:rPr>
+          <w:sz w:val="28"/>
+          <w:szCs w:val="28"/>
+          <w:lang w:val="uk-UA"/>
+        </w:rPr>
+        <w:t>голошення останнього заголовка.</w:t>
+      </w:r>
+    </w:p>
+    <w:p>
+      <w:pPr>
+        <w:pStyle w:val="miatext"/>
+        <w:spacing w:line="360" w:lineRule="auto"/>
+        <w:rPr>
+          <w:sz w:val="28"/>
+          <w:szCs w:val="28"/>
+          <w:lang w:val="uk-UA"/>
+        </w:rPr>
+      </w:pPr>
+      <w:r>
+        <w:rPr>
+          <w:sz w:val="28"/>
+          <w:szCs w:val="28"/>
+          <w:lang w:val="uk-UA"/>
+        </w:rPr>
+        <w:t xml:space="preserve">А як отримати відповідь? </w:t>
+      </w:r>
+      <w:r>
+        <w:rPr>
+          <w:sz w:val="28"/>
+          <w:szCs w:val="28"/>
+          <w:lang w:val="uk-UA"/>
+        </w:rPr>
+        <w:t>Стартовий рядок ві</w:t>
+      </w:r>
+      <w:r>
+        <w:rPr>
+          <w:sz w:val="28"/>
+          <w:szCs w:val="28"/>
+          <w:lang w:val="uk-UA"/>
+        </w:rPr>
+        <w:t>дповіді має наступну структуру:</w:t>
+      </w:r>
+    </w:p>
+    <w:p>
+      <w:pPr>
+        <w:pStyle w:val="miatext"/>
+        <w:spacing w:line="360" w:lineRule="auto"/>
+        <w:rPr>
+          <w:sz w:val="28"/>
+          <w:szCs w:val="28"/>
+          <w:lang w:val="uk-UA"/>
+        </w:rPr>
+      </w:pPr>
+      <w:r>
+        <w:rPr>
+          <w:sz w:val="28"/>
+          <w:szCs w:val="28"/>
+          <w:lang w:val="uk-UA"/>
+        </w:rPr>
+        <w:t>HTTP / Версія Код стану Пояснення</w:t>
+      </w:r>
+      <w:r>
+        <w:rPr>
+          <w:sz w:val="28"/>
+          <w:szCs w:val="28"/>
+          <w:lang w:val="uk-UA"/>
+        </w:rPr>
+        <w:t xml:space="preserve"> ()</w:t>
+      </w:r>
+    </w:p>
+    <w:p>
+      <w:pPr>
+        <w:pStyle w:val="miatext"/>
+        <w:spacing w:line="360" w:lineRule="auto"/>
+        <w:rPr>
+          <w:sz w:val="28"/>
+          <w:szCs w:val="28"/>
+          <w:lang w:val="uk-UA"/>
+        </w:rPr>
+      </w:pPr>
+      <w:r>
+        <w:rPr>
+          <w:sz w:val="28"/>
+          <w:szCs w:val="28"/>
+          <w:lang w:val="uk-UA"/>
+        </w:rPr>
+        <w:t>Версія протоколу тут з</w:t>
+      </w:r>
+      <w:r>
+        <w:rPr>
+          <w:sz w:val="28"/>
+          <w:szCs w:val="28"/>
+          <w:lang w:val="uk-UA"/>
+        </w:rPr>
+        <w:t>адається так само, як в запиті.</w:t>
+      </w:r>
+    </w:p>
+    <w:p>
+      <w:pPr>
+        <w:pStyle w:val="miatext"/>
+        <w:spacing w:line="360" w:lineRule="auto"/>
+        <w:rPr>
+          <w:sz w:val="28"/>
+          <w:szCs w:val="28"/>
+          <w:lang w:val="uk-UA"/>
+        </w:rPr>
+      </w:pPr>
+      <w:r>
+        <w:rPr>
+          <w:sz w:val="28"/>
+          <w:szCs w:val="28"/>
+          <w:lang w:val="uk-UA"/>
+        </w:rPr>
+        <w:t>Код стану (</w:t>
+      </w:r>
+      <w:proofErr w:type="spellStart"/>
+      <w:r>
+        <w:rPr>
+          <w:sz w:val="28"/>
+          <w:szCs w:val="28"/>
+          <w:lang w:val="uk-UA"/>
+        </w:rPr>
+        <w:t>Status</w:t>
+      </w:r>
+      <w:proofErr w:type="spellEnd"/>
+      <w:r>
+        <w:rPr>
+          <w:sz w:val="28"/>
+          <w:szCs w:val="28"/>
+          <w:lang w:val="uk-UA"/>
+        </w:rPr>
+        <w:t xml:space="preserve"> </w:t>
+      </w:r>
+      <w:proofErr w:type="spellStart"/>
+      <w:r>
+        <w:rPr>
+          <w:sz w:val="28"/>
+          <w:szCs w:val="28"/>
+          <w:lang w:val="uk-UA"/>
+        </w:rPr>
+        <w:t>Code</w:t>
+      </w:r>
+      <w:proofErr w:type="spellEnd"/>
+      <w:r>
+        <w:rPr>
+          <w:sz w:val="28"/>
+          <w:szCs w:val="28"/>
+          <w:lang w:val="uk-UA"/>
+        </w:rPr>
+        <w:t>) - три цифри (перша з яких вказує на клас стану), які визначають результат здійснення запиту. Наприклад, в разі, якщо був використаний метод GET, і сервер надає ресурс із зазначеним ідентифікатором, то такий стан задається за допомогою коду 200. Якщо сервер повідомляє про те, що такого ресурсу не існує - 404. Якщо сервер повідомляє про те, що н</w:t>
+      </w:r>
+      <w:r>
+        <w:rPr>
+          <w:sz w:val="28"/>
+          <w:szCs w:val="28"/>
+          <w:lang w:val="uk-UA"/>
+        </w:rPr>
+        <w:t>е</w:t>
+      </w:r>
+      <w:r>
+        <w:rPr>
+          <w:sz w:val="28"/>
+          <w:szCs w:val="28"/>
+          <w:lang w:val="uk-UA"/>
+        </w:rPr>
+        <w:t xml:space="preserve"> може надати доступ до цього ресурсу через </w:t>
+      </w:r>
+      <w:r>
+        <w:rPr>
+          <w:sz w:val="28"/>
+          <w:szCs w:val="28"/>
+          <w:lang w:val="uk-UA"/>
+        </w:rPr>
+        <w:lastRenderedPageBreak/>
+        <w:t>відсутність необхідних привілеїв у клієнта, то використовується код 403. Специфікація HTTP 1.1 визначає 40 різних кодів HTTP, а також допускається розширення протоколу і викори</w:t>
+      </w:r>
+      <w:r>
+        <w:rPr>
+          <w:sz w:val="28"/>
+          <w:szCs w:val="28"/>
+          <w:lang w:val="uk-UA"/>
+        </w:rPr>
+        <w:t>стання додаткових кодів станів.</w:t>
+      </w:r>
+    </w:p>
+    <w:p>
+      <w:pPr>
+        <w:pStyle w:val="miatext"/>
+        <w:spacing w:line="360" w:lineRule="auto"/>
+        <w:rPr>
+          <w:sz w:val="28"/>
+          <w:szCs w:val="28"/>
+          <w:lang w:val="uk-UA"/>
+        </w:rPr>
+      </w:pPr>
+      <w:r>
+        <w:rPr>
+          <w:sz w:val="28"/>
+          <w:szCs w:val="28"/>
+          <w:lang w:val="uk-UA"/>
+        </w:rPr>
+        <w:t>Пояснення до коду стану (</w:t>
+      </w:r>
+      <w:proofErr w:type="spellStart"/>
+      <w:r>
+        <w:rPr>
+          <w:sz w:val="28"/>
+          <w:szCs w:val="28"/>
+          <w:lang w:val="uk-UA"/>
+        </w:rPr>
+        <w:t>Reason</w:t>
+      </w:r>
+      <w:proofErr w:type="spellEnd"/>
+      <w:r>
+        <w:rPr>
+          <w:sz w:val="28"/>
+          <w:szCs w:val="28"/>
+          <w:lang w:val="uk-UA"/>
+        </w:rPr>
+        <w:t xml:space="preserve"> </w:t>
+      </w:r>
+      <w:proofErr w:type="spellStart"/>
+      <w:r>
+        <w:rPr>
+          <w:sz w:val="28"/>
+          <w:szCs w:val="28"/>
+          <w:lang w:val="uk-UA"/>
+        </w:rPr>
+        <w:t>Phrase</w:t>
+      </w:r>
+      <w:proofErr w:type="spellEnd"/>
+      <w:r>
+        <w:rPr>
+          <w:sz w:val="28"/>
+          <w:szCs w:val="28"/>
+          <w:lang w:val="uk-UA"/>
+        </w:rPr>
+        <w:t>) - текстове (але не включає символи CR і LF) пояснення до коду відповіді, призначене для спрощення читання відповіді людиною. Пояснення може не враховуватися клієнтським програмним забезпеченням, а також може відрізнятися від стандартного в деяких реалізаціях серве</w:t>
+      </w:r>
+      <w:r>
+        <w:rPr>
+          <w:sz w:val="28"/>
+          <w:szCs w:val="28"/>
+          <w:lang w:val="uk-UA"/>
+        </w:rPr>
+        <w:t>рного програмного забезпечення.</w:t>
+      </w:r>
+    </w:p>
+    <w:p>
+      <w:pPr>
+        <w:pStyle w:val="miatext"/>
+        <w:spacing w:line="360" w:lineRule="auto"/>
+        <w:rPr>
+          <w:sz w:val="28"/>
+          <w:szCs w:val="28"/>
+          <w:lang w:val="uk-UA"/>
+        </w:rPr>
+      </w:pPr>
+      <w:r>
+        <w:rPr>
+          <w:sz w:val="28"/>
+          <w:szCs w:val="28"/>
+          <w:lang w:val="uk-UA"/>
+        </w:rPr>
+        <w:t>Після стартово</w:t>
+      </w:r>
+      <w:r>
+        <w:rPr>
+          <w:sz w:val="28"/>
+          <w:szCs w:val="28"/>
+          <w:lang w:val="uk-UA"/>
+        </w:rPr>
+        <w:t>го рядка</w:t>
+      </w:r>
+      <w:r>
+        <w:rPr>
+          <w:sz w:val="28"/>
+          <w:szCs w:val="28"/>
+          <w:lang w:val="uk-UA"/>
+        </w:rPr>
+        <w:t xml:space="preserve"> слідують заголовки, а т</w:t>
+      </w:r>
+      <w:r>
+        <w:rPr>
+          <w:sz w:val="28"/>
+          <w:szCs w:val="28"/>
+          <w:lang w:val="uk-UA"/>
+        </w:rPr>
+        <w:t>акож тіло відповіді. наприклад:</w:t>
+      </w:r>
+    </w:p>
+    <w:p>
+      <w:pPr>
+        <w:pStyle w:val="miatext"/>
+        <w:spacing w:line="360" w:lineRule="auto"/>
+        <w:rPr>
+          <w:sz w:val="28"/>
+          <w:szCs w:val="28"/>
+          <w:lang w:val="uk-UA"/>
+        </w:rPr>
+      </w:pPr>
+      <w:r>
+        <w:rPr>
+          <w:sz w:val="28"/>
+          <w:szCs w:val="28"/>
+          <w:lang w:val="uk-UA"/>
+        </w:rPr>
+        <w:t>HTTP / 1.1 200 OK</w:t>
+      </w:r>
+    </w:p>
+    <w:p>
+      <w:pPr>
+        <w:pStyle w:val="miatext"/>
+        <w:spacing w:line="360" w:lineRule="auto"/>
+        <w:rPr>
+          <w:sz w:val="28"/>
+          <w:szCs w:val="28"/>
+          <w:lang w:val="uk-UA"/>
+        </w:rPr>
+      </w:pPr>
+      <w:r>
+        <w:rPr>
+          <w:sz w:val="28"/>
+          <w:szCs w:val="28"/>
+          <w:lang w:val="uk-UA"/>
+        </w:rPr>
+        <w:t xml:space="preserve">Server: </w:t>
+      </w:r>
+      <w:proofErr w:type="spellStart"/>
+      <w:r>
+        <w:rPr>
+          <w:sz w:val="28"/>
+          <w:szCs w:val="28"/>
+          <w:lang w:val="uk-UA"/>
+        </w:rPr>
+        <w:t>nginx</w:t>
+      </w:r>
+      <w:proofErr w:type="spellEnd"/>
+      <w:r>
+        <w:rPr>
+          <w:sz w:val="28"/>
+          <w:szCs w:val="28"/>
+          <w:lang w:val="uk-UA"/>
+        </w:rPr>
+        <w:t xml:space="preserve"> / 1.2.1</w:t>
+      </w:r>
+    </w:p>
+    <w:p>
+      <w:pPr>
+        <w:pStyle w:val="miatext"/>
+        <w:spacing w:line="360" w:lineRule="auto"/>
+        <w:rPr>
+          <w:sz w:val="28"/>
+          <w:szCs w:val="28"/>
+          <w:lang w:val="uk-UA"/>
+        </w:rPr>
+      </w:pPr>
+      <w:proofErr w:type="spellStart"/>
+      <w:r>
+        <w:rPr>
+          <w:sz w:val="28"/>
+          <w:szCs w:val="28"/>
+          <w:lang w:val="uk-UA"/>
+        </w:rPr>
+        <w:t>Date</w:t>
+      </w:r>
+      <w:proofErr w:type="spellEnd"/>
+      <w:r>
+        <w:rPr>
+          <w:sz w:val="28"/>
+          <w:szCs w:val="28"/>
+          <w:lang w:val="uk-UA"/>
+        </w:rPr>
+        <w:t xml:space="preserve">: </w:t>
+      </w:r>
+      <w:proofErr w:type="spellStart"/>
+      <w:r>
+        <w:rPr>
+          <w:sz w:val="28"/>
+          <w:szCs w:val="28"/>
+          <w:lang w:val="uk-UA"/>
+        </w:rPr>
+        <w:t>Sat</w:t>
+      </w:r>
+      <w:proofErr w:type="spellEnd"/>
+      <w:r>
+        <w:rPr>
+          <w:sz w:val="28"/>
+          <w:szCs w:val="28"/>
+          <w:lang w:val="uk-UA"/>
+        </w:rPr>
+        <w:t xml:space="preserve">, 08 </w:t>
+      </w:r>
+      <w:proofErr w:type="spellStart"/>
+      <w:r>
+        <w:rPr>
+          <w:sz w:val="28"/>
+          <w:szCs w:val="28"/>
+          <w:lang w:val="uk-UA"/>
+        </w:rPr>
+        <w:t>Mar</w:t>
+      </w:r>
+      <w:proofErr w:type="spellEnd"/>
+      <w:r>
+        <w:rPr>
+          <w:sz w:val="28"/>
+          <w:szCs w:val="28"/>
+          <w:lang w:val="uk-UA"/>
+        </w:rPr>
+        <w:t xml:space="preserve"> 2014 22:53:46 GMT</w:t>
+      </w:r>
+    </w:p>
+    <w:p>
+      <w:pPr>
+        <w:pStyle w:val="miatext"/>
+        <w:spacing w:line="360" w:lineRule="auto"/>
+        <w:rPr>
+          <w:sz w:val="28"/>
+          <w:szCs w:val="28"/>
+          <w:lang w:val="uk-UA"/>
+        </w:rPr>
+      </w:pPr>
+      <w:proofErr w:type="spellStart"/>
+      <w:r>
+        <w:rPr>
+          <w:sz w:val="28"/>
+          <w:szCs w:val="28"/>
+          <w:lang w:val="uk-UA"/>
+        </w:rPr>
+        <w:t>Content-Type</w:t>
+      </w:r>
+      <w:proofErr w:type="spellEnd"/>
+      <w:r>
+        <w:rPr>
+          <w:sz w:val="28"/>
+          <w:szCs w:val="28"/>
+          <w:lang w:val="uk-UA"/>
+        </w:rPr>
+        <w:t xml:space="preserve">: </w:t>
+      </w:r>
+      <w:proofErr w:type="spellStart"/>
+      <w:r>
+        <w:rPr>
+          <w:sz w:val="28"/>
+          <w:szCs w:val="28"/>
+          <w:lang w:val="uk-UA"/>
+        </w:rPr>
+        <w:t>application</w:t>
+      </w:r>
+      <w:proofErr w:type="spellEnd"/>
+      <w:r>
+        <w:rPr>
+          <w:sz w:val="28"/>
+          <w:szCs w:val="28"/>
+          <w:lang w:val="uk-UA"/>
+        </w:rPr>
+        <w:t xml:space="preserve"> / </w:t>
+      </w:r>
+      <w:proofErr w:type="spellStart"/>
+      <w:r>
+        <w:rPr>
+          <w:sz w:val="28"/>
+          <w:szCs w:val="28"/>
+          <w:lang w:val="uk-UA"/>
+        </w:rPr>
+        <w:t>octet-stream</w:t>
+      </w:r>
+      <w:proofErr w:type="spellEnd"/>
+    </w:p>
+    <w:p>
+      <w:pPr>
+        <w:pStyle w:val="miatext"/>
+        <w:spacing w:line="360" w:lineRule="auto"/>
+        <w:rPr>
+          <w:sz w:val="28"/>
+          <w:szCs w:val="28"/>
+          <w:lang w:val="uk-UA"/>
+        </w:rPr>
+      </w:pPr>
+      <w:proofErr w:type="spellStart"/>
+      <w:r>
+        <w:rPr>
+          <w:sz w:val="28"/>
+          <w:szCs w:val="28"/>
+          <w:lang w:val="uk-UA"/>
+        </w:rPr>
+        <w:t>Content-Length</w:t>
+      </w:r>
+      <w:proofErr w:type="spellEnd"/>
+      <w:r>
+        <w:rPr>
+          <w:sz w:val="28"/>
+          <w:szCs w:val="28"/>
+          <w:lang w:val="uk-UA"/>
+        </w:rPr>
+        <w:t>: 7</w:t>
+      </w:r>
+    </w:p>
+    <w:p>
+      <w:pPr>
+        <w:pStyle w:val="miatext"/>
+        <w:spacing w:line="360" w:lineRule="auto"/>
+        <w:rPr>
+          <w:sz w:val="28"/>
+          <w:szCs w:val="28"/>
+          <w:lang w:val="uk-UA"/>
+        </w:rPr>
+      </w:pPr>
+      <w:proofErr w:type="spellStart"/>
+      <w:r>
+        <w:rPr>
+          <w:sz w:val="28"/>
+          <w:szCs w:val="28"/>
+          <w:lang w:val="uk-UA"/>
+        </w:rPr>
+        <w:t>Last-Modified</w:t>
+      </w:r>
+      <w:proofErr w:type="spellEnd"/>
+      <w:r>
+        <w:rPr>
+          <w:sz w:val="28"/>
+          <w:szCs w:val="28"/>
+          <w:lang w:val="uk-UA"/>
+        </w:rPr>
+        <w:t xml:space="preserve">: </w:t>
+      </w:r>
+      <w:proofErr w:type="spellStart"/>
+      <w:r>
+        <w:rPr>
+          <w:sz w:val="28"/>
+          <w:szCs w:val="28"/>
+          <w:lang w:val="uk-UA"/>
+        </w:rPr>
+        <w:t>Sat</w:t>
+      </w:r>
+      <w:proofErr w:type="spellEnd"/>
+      <w:r>
+        <w:rPr>
+          <w:sz w:val="28"/>
+          <w:szCs w:val="28"/>
+          <w:lang w:val="uk-UA"/>
+        </w:rPr>
+        <w:t xml:space="preserve">, 08 </w:t>
+      </w:r>
+      <w:proofErr w:type="spellStart"/>
+      <w:r>
+        <w:rPr>
+          <w:sz w:val="28"/>
+          <w:szCs w:val="28"/>
+          <w:lang w:val="uk-UA"/>
+        </w:rPr>
+        <w:t>Mar</w:t>
+      </w:r>
+      <w:proofErr w:type="spellEnd"/>
+      <w:r>
+        <w:rPr>
+          <w:sz w:val="28"/>
+          <w:szCs w:val="28"/>
+          <w:lang w:val="uk-UA"/>
+        </w:rPr>
+        <w:t xml:space="preserve"> 2014 22:53:30 GMT</w:t>
+      </w:r>
+    </w:p>
+    <w:p>
+      <w:pPr>
+        <w:pStyle w:val="miatext"/>
+        <w:spacing w:line="360" w:lineRule="auto"/>
+        <w:rPr>
+          <w:sz w:val="28"/>
+          <w:szCs w:val="28"/>
+          <w:lang w:val="uk-UA"/>
+        </w:rPr>
+      </w:pPr>
+      <w:proofErr w:type="spellStart"/>
+      <w:r>
+        <w:rPr>
+          <w:sz w:val="28"/>
+          <w:szCs w:val="28"/>
+          <w:lang w:val="uk-UA"/>
+        </w:rPr>
+        <w:t>Connection</w:t>
+      </w:r>
+      <w:proofErr w:type="spellEnd"/>
+      <w:r>
+        <w:rPr>
+          <w:sz w:val="28"/>
+          <w:szCs w:val="28"/>
+          <w:lang w:val="uk-UA"/>
+        </w:rPr>
+        <w:t xml:space="preserve">: </w:t>
+      </w:r>
+      <w:proofErr w:type="spellStart"/>
+      <w:r>
+        <w:rPr>
+          <w:sz w:val="28"/>
+          <w:szCs w:val="28"/>
+          <w:lang w:val="uk-UA"/>
+        </w:rPr>
+        <w:t>keep-alive</w:t>
+      </w:r>
+      <w:proofErr w:type="spellEnd"/>
+    </w:p>
+    <w:p>
+      <w:pPr>
+        <w:pStyle w:val="miatext"/>
+        <w:spacing w:line="360" w:lineRule="auto"/>
+        <w:rPr>
+          <w:sz w:val="28"/>
+          <w:szCs w:val="28"/>
+          <w:lang w:val="uk-UA"/>
+        </w:rPr>
+      </w:pPr>
+      <w:proofErr w:type="spellStart"/>
+      <w:r>
+        <w:rPr>
+          <w:sz w:val="28"/>
+          <w:szCs w:val="28"/>
+          <w:lang w:val="uk-UA"/>
+        </w:rPr>
+        <w:t>Accept-Ranges</w:t>
+      </w:r>
+      <w:proofErr w:type="spellEnd"/>
+      <w:r>
+        <w:rPr>
+          <w:sz w:val="28"/>
+          <w:szCs w:val="28"/>
+          <w:lang w:val="uk-UA"/>
+        </w:rPr>
+        <w:t xml:space="preserve">: </w:t>
+      </w:r>
+      <w:proofErr w:type="spellStart"/>
+      <w:r>
+        <w:rPr>
+          <w:sz w:val="28"/>
+          <w:szCs w:val="28"/>
+          <w:lang w:val="uk-UA"/>
+        </w:rPr>
+        <w:t>bytes</w:t>
+      </w:r>
+      <w:proofErr w:type="spellEnd"/>
+    </w:p>
+    <w:p>
+      <w:pPr>
+        <w:pStyle w:val="miatext"/>
+        <w:spacing w:line="360" w:lineRule="auto"/>
+        <w:rPr>
+          <w:sz w:val="28"/>
+          <w:szCs w:val="28"/>
+          <w:lang w:val="uk-UA"/>
+        </w:rPr>
+      </w:pPr>
+    </w:p>
+    <w:p>
+      <w:pPr>
+        <w:pStyle w:val="miatext"/>
+        <w:spacing w:line="360" w:lineRule="auto"/>
+        <w:rPr>
+          <w:sz w:val="28"/>
+          <w:szCs w:val="28"/>
+          <w:lang w:val="uk-UA"/>
+        </w:rPr>
+      </w:pPr>
+      <w:proofErr w:type="spellStart"/>
+      <w:r>
+        <w:rPr>
+          <w:sz w:val="28"/>
+          <w:szCs w:val="28"/>
+          <w:lang w:val="uk-UA"/>
+        </w:rPr>
+        <w:t>Wisdom</w:t>
+      </w:r>
+      <w:proofErr w:type="spellEnd"/>
+    </w:p>
+    <w:p>
+      <w:pPr>
+        <w:pStyle w:val="miatext"/>
+        <w:spacing w:line="360" w:lineRule="auto"/>
+        <w:rPr>
+          <w:sz w:val="28"/>
+          <w:szCs w:val="28"/>
+          <w:lang w:val="en-US"/>
+        </w:rPr>
+      </w:pPr>
+      <w:r>
+        <w:rPr>
+          <w:sz w:val="28"/>
+          <w:szCs w:val="28"/>
+          <w:lang w:val="uk-UA"/>
+        </w:rPr>
+        <w:t>Тіло відповіді слід</w:t>
+      </w:r>
+      <w:r>
+        <w:rPr>
+          <w:sz w:val="28"/>
+          <w:szCs w:val="28"/>
+          <w:lang w:val="uk-UA"/>
+        </w:rPr>
+        <w:t xml:space="preserve">ує через два </w:t>
+      </w:r>
+      <w:proofErr w:type="spellStart"/>
+      <w:r>
+        <w:rPr>
+          <w:sz w:val="28"/>
+          <w:szCs w:val="28"/>
+          <w:lang w:val="uk-UA"/>
+        </w:rPr>
+        <w:t>розрива</w:t>
+      </w:r>
+      <w:proofErr w:type="spellEnd"/>
+      <w:r>
+        <w:rPr>
+          <w:sz w:val="28"/>
+          <w:szCs w:val="28"/>
+          <w:lang w:val="uk-UA"/>
+        </w:rPr>
+        <w:t xml:space="preserve"> рядків після останнього заголовка. Для визначення закінчення тіла відповіді використовується значення заголовка </w:t>
+      </w:r>
+      <w:proofErr w:type="spellStart"/>
+      <w:r>
+        <w:rPr>
+          <w:sz w:val="28"/>
+          <w:szCs w:val="28"/>
+          <w:lang w:val="uk-UA"/>
+        </w:rPr>
+        <w:t>Content-Length</w:t>
+      </w:r>
+      <w:proofErr w:type="spellEnd"/>
+      <w:r>
+        <w:rPr>
+          <w:sz w:val="28"/>
+          <w:szCs w:val="28"/>
+          <w:lang w:val="uk-UA"/>
+        </w:rPr>
+        <w:t xml:space="preserve"> (в даному випадку відповідь містить 7 </w:t>
+      </w:r>
+      <w:proofErr w:type="spellStart"/>
+      <w:r>
+        <w:rPr>
+          <w:sz w:val="28"/>
+          <w:szCs w:val="28"/>
+          <w:lang w:val="uk-UA"/>
+        </w:rPr>
+        <w:t>вісімкових</w:t>
+      </w:r>
+      <w:proofErr w:type="spellEnd"/>
+      <w:r>
+        <w:rPr>
+          <w:sz w:val="28"/>
+          <w:szCs w:val="28"/>
+          <w:lang w:val="uk-UA"/>
+        </w:rPr>
+        <w:t xml:space="preserve"> байтів: слово «</w:t>
+      </w:r>
+      <w:proofErr w:type="spellStart"/>
+      <w:r>
+        <w:rPr>
+          <w:sz w:val="28"/>
+          <w:szCs w:val="28"/>
+          <w:lang w:val="uk-UA"/>
+        </w:rPr>
+        <w:t>Wisdom</w:t>
+      </w:r>
+      <w:proofErr w:type="spellEnd"/>
+      <w:r>
+        <w:rPr>
+          <w:sz w:val="28"/>
+          <w:szCs w:val="28"/>
+          <w:lang w:val="uk-UA"/>
+        </w:rPr>
+        <w:t>» і символ розриву ря</w:t>
+      </w:r>
+      <w:r>
+        <w:rPr>
+          <w:sz w:val="28"/>
+          <w:szCs w:val="28"/>
+          <w:lang w:val="uk-UA"/>
+        </w:rPr>
+        <w:t xml:space="preserve">дків). </w:t>
+      </w:r>
+      <w:r>
+        <w:rPr>
+          <w:sz w:val="28"/>
+          <w:szCs w:val="28"/>
+          <w:lang w:val="uk-UA"/>
+        </w:rPr>
+        <w:t>[https://habr.com/post/215117/#uri</w:t>
+      </w:r>
+      <w:r>
+        <w:rPr>
+          <w:sz w:val="28"/>
+          <w:szCs w:val="28"/>
+          <w:lang w:val="en-US"/>
+        </w:rPr>
+        <w:t>]</w:t>
+      </w:r>
+    </w:p>
+    <w:p>
+      <w:pPr>
+        <w:pStyle w:val="miatext"/>
+        <w:spacing w:line="360" w:lineRule="auto"/>
+        <w:rPr>
+          <w:sz w:val="28"/>
+          <w:szCs w:val="28"/>
+          <w:lang w:val="uk-UA"/>
+        </w:rPr>
+      </w:pPr>
     </w:p>
     <w:sectPr>
       <w:pgSz w:w="11906" w:h="16838"/>

</xml_diff>